<commit_message>
Update website address in CV
</commit_message>
<xml_diff>
--- a/cv/cv.docx
+++ b/cv/cv.docx
@@ -119,19 +119,205 @@
         </w:rPr>
         <w:t xml:space="preserve">  </w:t>
       </w:r>
+      <w:r>
+        <w:rPr>
+          <w:rFonts w:ascii="Calisto MT" w:hAnsi="Calisto MT"/>
+        </w:rPr>
+        <w:fldChar w:fldCharType="begin"/>
+      </w:r>
+      <w:r>
+        <w:rPr>
+          <w:rFonts w:ascii="Calisto MT" w:hAnsi="Calisto MT"/>
+        </w:rPr>
+        <w:instrText xml:space="preserve"> HYPERLINK "</w:instrText>
+      </w:r>
+      <w:r>
+        <w:rPr>
+          <w:rFonts w:ascii="Calisto MT" w:hAnsi="Calisto MT"/>
+        </w:rPr>
+        <w:instrText>https://hyunsu-cho.io</w:instrText>
+      </w:r>
+      <w:r>
+        <w:rPr>
+          <w:rFonts w:ascii="Calisto MT" w:hAnsi="Calisto MT"/>
+        </w:rPr>
+        <w:instrText xml:space="preserve">" </w:instrText>
+      </w:r>
+      <w:r>
+        <w:rPr>
+          <w:rFonts w:ascii="Calisto MT" w:hAnsi="Calisto MT"/>
+        </w:rPr>
+        <w:fldChar w:fldCharType="separate"/>
+      </w:r>
+      <w:r>
+        <w:rPr>
+          <w:rStyle w:val="Hyperlink"/>
+          <w:rFonts w:ascii="Calisto MT" w:hAnsi="Calisto MT"/>
+        </w:rPr>
+        <w:t>https://hyunsu</w:t>
+      </w:r>
+      <w:r>
+        <w:rPr>
+          <w:rStyle w:val="Hyperlink"/>
+          <w:rFonts w:ascii="Calisto MT" w:hAnsi="Calisto MT"/>
+        </w:rPr>
+        <w:t>-</w:t>
+      </w:r>
+      <w:r>
+        <w:rPr>
+          <w:rStyle w:val="Hyperlink"/>
+          <w:rFonts w:ascii="Calisto MT" w:hAnsi="Calisto MT"/>
+        </w:rPr>
+        <w:t>c</w:t>
+      </w:r>
+      <w:bookmarkStart w:id="0" w:name="_GoBack"/>
+      <w:bookmarkEnd w:id="0"/>
+      <w:r>
+        <w:rPr>
+          <w:rStyle w:val="Hyperlink"/>
+          <w:rFonts w:ascii="Calisto MT" w:hAnsi="Calisto MT"/>
+        </w:rPr>
+        <w:t>ho.io</w:t>
+      </w:r>
+      <w:r>
+        <w:rPr>
+          <w:rFonts w:ascii="Calisto MT" w:hAnsi="Calisto MT"/>
+        </w:rPr>
+        <w:fldChar w:fldCharType="end"/>
+      </w:r>
+    </w:p>
+    <w:p>
+      <w:pPr>
+        <w:pStyle w:val="Heading1"/>
+        <w:spacing w:line="276" w:lineRule="auto"/>
+        <w:rPr>
+          <w:rFonts w:ascii="Calisto MT" w:hAnsi="Calisto MT"/>
+        </w:rPr>
+      </w:pPr>
+      <w:r>
+        <w:rPr>
+          <w:rFonts w:ascii="Calisto MT" w:hAnsi="Calisto MT"/>
+        </w:rPr>
+        <w:t>Education</w:t>
+      </w:r>
+    </w:p>
+    <w:p>
+      <w:pPr>
+        <w:spacing w:line="276" w:lineRule="auto"/>
+        <w:rPr>
+          <w:rFonts w:ascii="Calisto MT" w:hAnsi="Calisto MT"/>
+        </w:rPr>
+      </w:pPr>
+      <w:r>
+        <w:rPr>
+          <w:rFonts w:ascii="Calisto MT" w:hAnsi="Calisto MT"/>
+          <w:b/>
+        </w:rPr>
+        <w:t>M.S</w:t>
+      </w:r>
+      <w:r>
+        <w:rPr>
+          <w:rFonts w:ascii="Calisto MT" w:hAnsi="Calisto MT"/>
+          <w:b/>
+        </w:rPr>
+        <w:t>. in Computer Science and Engineerin</w:t>
+      </w:r>
+      <w:r>
+        <w:rPr>
+          <w:rFonts w:ascii="Calisto MT" w:hAnsi="Calisto MT"/>
+          <w:b/>
+        </w:rPr>
+        <w:t>g</w:t>
+      </w:r>
+      <w:r>
+        <w:rPr>
+          <w:rFonts w:ascii="Calisto MT" w:hAnsi="Calisto MT"/>
+        </w:rPr>
+        <w:t>, University of Washington, Seattle, WA</w:t>
+      </w:r>
+    </w:p>
+    <w:p>
+      <w:pPr>
+        <w:pStyle w:val="ListParagraph"/>
+        <w:numPr>
+          <w:ilvl w:val="0"/>
+          <w:numId w:val="10"/>
+        </w:numPr>
+        <w:spacing w:line="276" w:lineRule="auto"/>
+        <w:rPr>
+          <w:rFonts w:ascii="Calisto MT" w:hAnsi="Calisto MT"/>
+        </w:rPr>
+      </w:pPr>
+      <w:r>
+        <w:rPr>
+          <w:rFonts w:ascii="Calisto MT" w:hAnsi="Calisto MT"/>
+        </w:rPr>
+        <w:t xml:space="preserve">September </w:t>
+      </w:r>
+      <w:r>
+        <w:rPr>
+          <w:rFonts w:ascii="Calisto MT" w:hAnsi="Calisto MT"/>
+        </w:rPr>
+        <w:t>2015</w:t>
+      </w:r>
+      <w:r>
+        <w:rPr>
+          <w:rFonts w:ascii="Calisto MT" w:hAnsi="Calisto MT"/>
+        </w:rPr>
+        <w:t xml:space="preserve"> –</w:t>
+      </w:r>
+      <w:r>
+        <w:rPr>
+          <w:rFonts w:ascii="Calisto MT" w:hAnsi="Calisto MT"/>
+        </w:rPr>
+        <w:t xml:space="preserve"> </w:t>
+      </w:r>
+      <w:r>
+        <w:rPr>
+          <w:rFonts w:ascii="Calisto MT" w:hAnsi="Calisto MT"/>
+        </w:rPr>
+        <w:t>March 2018</w:t>
+      </w:r>
+    </w:p>
+    <w:p>
+      <w:pPr>
+        <w:pStyle w:val="ListParagraph"/>
+        <w:numPr>
+          <w:ilvl w:val="0"/>
+          <w:numId w:val="10"/>
+        </w:numPr>
+        <w:spacing w:line="276" w:lineRule="auto"/>
+        <w:rPr>
+          <w:rFonts w:ascii="Calisto MT" w:hAnsi="Calisto MT"/>
+        </w:rPr>
+      </w:pPr>
+      <w:r>
+        <w:rPr>
+          <w:rFonts w:ascii="Calisto MT" w:hAnsi="Calisto MT"/>
+        </w:rPr>
+        <w:t xml:space="preserve">Advisor: </w:t>
+      </w:r>
       <w:hyperlink r:id="rId7" w:history="1">
         <w:r>
           <w:rPr>
             <w:rStyle w:val="Hyperlink"/>
             <w:rFonts w:ascii="Calisto MT" w:hAnsi="Calisto MT"/>
           </w:rPr>
-          <w:t>https://github.com/hcho3</w:t>
+          <w:t xml:space="preserve">Carlos </w:t>
         </w:r>
+        <w:proofErr w:type="spellStart"/>
+        <w:r>
+          <w:rPr>
+            <w:rStyle w:val="Hyperlink"/>
+            <w:rFonts w:ascii="Calisto MT" w:hAnsi="Calisto MT"/>
+          </w:rPr>
+          <w:t>Guestrin</w:t>
+        </w:r>
+        <w:proofErr w:type="spellEnd"/>
       </w:hyperlink>
     </w:p>
     <w:p>
       <w:pPr>
-        <w:pStyle w:val="Heading1"/>
         <w:spacing w:line="276" w:lineRule="auto"/>
         <w:rPr>
           <w:rFonts w:ascii="Calisto MT" w:hAnsi="Calisto MT"/>
@@ -140,43 +326,15 @@
       <w:r>
         <w:rPr>
           <w:rFonts w:ascii="Calisto MT" w:hAnsi="Calisto MT"/>
-        </w:rPr>
-        <w:t>Education</w:t>
-      </w:r>
-    </w:p>
-    <w:p>
-      <w:pPr>
-        <w:spacing w:line="276" w:lineRule="auto"/>
-        <w:rPr>
-          <w:rFonts w:ascii="Calisto MT" w:hAnsi="Calisto MT"/>
-        </w:rPr>
-      </w:pPr>
-      <w:r>
-        <w:rPr>
-          <w:rFonts w:ascii="Calisto MT" w:hAnsi="Calisto MT"/>
           <w:b/>
         </w:rPr>
-        <w:t>M.S</w:t>
-      </w:r>
-      <w:r>
-        <w:rPr>
-          <w:rFonts w:ascii="Calisto MT" w:hAnsi="Calisto MT"/>
-          <w:b/>
-        </w:rPr>
-        <w:t>. in Computer Science and Engineerin</w:t>
-      </w:r>
-      <w:r>
-        <w:rPr>
-          <w:rFonts w:ascii="Calisto MT" w:hAnsi="Calisto MT"/>
-          <w:b/>
-        </w:rPr>
-        <w:t>g</w:t>
-      </w:r>
-      <w:r>
-        <w:rPr>
-          <w:rFonts w:ascii="Calisto MT" w:hAnsi="Calisto MT"/>
-        </w:rPr>
-        <w:t>, University of Washington, Seattle, WA</w:t>
+        <w:t>B.S. in Computer Science and B.S. in Mathematics</w:t>
+      </w:r>
+      <w:r>
+        <w:rPr>
+          <w:rFonts w:ascii="Calisto MT" w:hAnsi="Calisto MT"/>
+        </w:rPr>
+        <w:t>, Trinity College, Hartford, CT</w:t>
       </w:r>
     </w:p>
     <w:p>
@@ -189,98 +347,6 @@
         <w:spacing w:line="276" w:lineRule="auto"/>
         <w:rPr>
           <w:rFonts w:ascii="Calisto MT" w:hAnsi="Calisto MT"/>
-        </w:rPr>
-      </w:pPr>
-      <w:r>
-        <w:rPr>
-          <w:rFonts w:ascii="Calisto MT" w:hAnsi="Calisto MT"/>
-        </w:rPr>
-        <w:t xml:space="preserve">September </w:t>
-      </w:r>
-      <w:r>
-        <w:rPr>
-          <w:rFonts w:ascii="Calisto MT" w:hAnsi="Calisto MT"/>
-        </w:rPr>
-        <w:t>2015</w:t>
-      </w:r>
-      <w:r>
-        <w:rPr>
-          <w:rFonts w:ascii="Calisto MT" w:hAnsi="Calisto MT"/>
-        </w:rPr>
-        <w:t xml:space="preserve"> –</w:t>
-      </w:r>
-      <w:r>
-        <w:rPr>
-          <w:rFonts w:ascii="Calisto MT" w:hAnsi="Calisto MT"/>
-        </w:rPr>
-        <w:t xml:space="preserve"> </w:t>
-      </w:r>
-      <w:r>
-        <w:rPr>
-          <w:rFonts w:ascii="Calisto MT" w:hAnsi="Calisto MT"/>
-        </w:rPr>
-        <w:t>March 2018</w:t>
-      </w:r>
-    </w:p>
-    <w:p>
-      <w:pPr>
-        <w:pStyle w:val="ListParagraph"/>
-        <w:numPr>
-          <w:ilvl w:val="0"/>
-          <w:numId w:val="10"/>
-        </w:numPr>
-        <w:spacing w:line="276" w:lineRule="auto"/>
-        <w:rPr>
-          <w:rFonts w:ascii="Calisto MT" w:hAnsi="Calisto MT"/>
-        </w:rPr>
-      </w:pPr>
-      <w:r>
-        <w:rPr>
-          <w:rFonts w:ascii="Calisto MT" w:hAnsi="Calisto MT"/>
-        </w:rPr>
-        <w:t xml:space="preserve">Advisor: </w:t>
-      </w:r>
-      <w:hyperlink r:id="rId8" w:history="1">
-        <w:r>
-          <w:rPr>
-            <w:rStyle w:val="Hyperlink"/>
-            <w:rFonts w:ascii="Calisto MT" w:hAnsi="Calisto MT"/>
-          </w:rPr>
-          <w:t>Carlos Guestrin</w:t>
-        </w:r>
-      </w:hyperlink>
-    </w:p>
-    <w:p>
-      <w:pPr>
-        <w:spacing w:line="276" w:lineRule="auto"/>
-        <w:rPr>
-          <w:rFonts w:ascii="Calisto MT" w:hAnsi="Calisto MT"/>
-        </w:rPr>
-      </w:pPr>
-      <w:r>
-        <w:rPr>
-          <w:rFonts w:ascii="Calisto MT" w:hAnsi="Calisto MT"/>
-          <w:b/>
-        </w:rPr>
-        <w:t>B.S. in Computer Science and B.S. in Mathematics</w:t>
-      </w:r>
-      <w:r>
-        <w:rPr>
-          <w:rFonts w:ascii="Calisto MT" w:hAnsi="Calisto MT"/>
-        </w:rPr>
-        <w:t>, Trinity College, Hartford, CT</w:t>
-      </w:r>
-    </w:p>
-    <w:p>
-      <w:pPr>
-        <w:pStyle w:val="ListParagraph"/>
-        <w:numPr>
-          <w:ilvl w:val="0"/>
-          <w:numId w:val="10"/>
-        </w:numPr>
-        <w:spacing w:line="276" w:lineRule="auto"/>
-        <w:rPr>
-          <w:rFonts w:ascii="Calisto MT" w:hAnsi="Calisto MT"/>
           <w:szCs w:val="20"/>
         </w:rPr>
       </w:pPr>
@@ -425,7 +491,21 @@
         <w:rPr>
           <w:rFonts w:ascii="Calisto MT" w:hAnsi="Calisto MT"/>
         </w:rPr>
-        <w:t xml:space="preserve"> of Treelite project. 2017</w:t>
+        <w:t xml:space="preserve"> of </w:t>
+      </w:r>
+      <w:proofErr w:type="spellStart"/>
+      <w:r>
+        <w:rPr>
+          <w:rFonts w:ascii="Calisto MT" w:hAnsi="Calisto MT"/>
+        </w:rPr>
+        <w:t>Treelite</w:t>
+      </w:r>
+      <w:proofErr w:type="spellEnd"/>
+      <w:r>
+        <w:rPr>
+          <w:rFonts w:ascii="Calisto MT" w:hAnsi="Calisto MT"/>
+        </w:rPr>
+        <w:t xml:space="preserve"> project. 2017</w:t>
       </w:r>
       <w:r>
         <w:rPr>
@@ -439,15 +519,25 @@
         </w:rPr>
         <w:br/>
       </w:r>
+      <w:proofErr w:type="spellStart"/>
       <w:r>
         <w:rPr>
           <w:rFonts w:ascii="Calisto MT" w:hAnsi="Calisto MT"/>
           <w:sz w:val="20"/>
           <w:szCs w:val="20"/>
         </w:rPr>
-        <w:t xml:space="preserve">Treelite is a framework for easy and efficient deployment of decision tree ensembles. Available at </w:t>
-      </w:r>
-      <w:hyperlink r:id="rId9" w:history="1">
+        <w:t>Treelite</w:t>
+      </w:r>
+      <w:proofErr w:type="spellEnd"/>
+      <w:r>
+        <w:rPr>
+          <w:rFonts w:ascii="Calisto MT" w:hAnsi="Calisto MT"/>
+          <w:sz w:val="20"/>
+          <w:szCs w:val="20"/>
+        </w:rPr>
+        <w:t xml:space="preserve"> is a framework for easy and efficient deployment of decision tree ensembles. Available at </w:t>
+      </w:r>
+      <w:hyperlink r:id="rId8" w:history="1">
         <w:r>
           <w:rPr>
             <w:rStyle w:val="Hyperlink"/>
@@ -511,11 +601,19 @@
         </w:rPr>
         <w:t xml:space="preserve"> </w:t>
       </w:r>
-      <w:r>
-        <w:rPr>
-          <w:rFonts w:ascii="Calisto MT" w:hAnsi="Calisto MT"/>
-        </w:rPr>
-        <w:t>XGBoost project. 2016</w:t>
+      <w:proofErr w:type="spellStart"/>
+      <w:r>
+        <w:rPr>
+          <w:rFonts w:ascii="Calisto MT" w:hAnsi="Calisto MT"/>
+        </w:rPr>
+        <w:t>XGBoost</w:t>
+      </w:r>
+      <w:proofErr w:type="spellEnd"/>
+      <w:r>
+        <w:rPr>
+          <w:rFonts w:ascii="Calisto MT" w:hAnsi="Calisto MT"/>
+        </w:rPr>
+        <w:t xml:space="preserve"> project. 2016</w:t>
       </w:r>
       <w:r>
         <w:rPr>
@@ -530,14 +628,23 @@
         </w:rPr>
         <w:br/>
       </w:r>
+      <w:proofErr w:type="spellStart"/>
       <w:r>
         <w:rPr>
           <w:rFonts w:ascii="Calisto MT" w:hAnsi="Calisto MT"/>
           <w:sz w:val="20"/>
         </w:rPr>
-        <w:t xml:space="preserve">XGBoost is an efficient, scalable framework for gradient boosting. Available at </w:t>
-      </w:r>
-      <w:hyperlink r:id="rId10" w:history="1">
+        <w:t>XGBoost</w:t>
+      </w:r>
+      <w:proofErr w:type="spellEnd"/>
+      <w:r>
+        <w:rPr>
+          <w:rFonts w:ascii="Calisto MT" w:hAnsi="Calisto MT"/>
+          <w:sz w:val="20"/>
+        </w:rPr>
+        <w:t xml:space="preserve"> is an efficient, scalable framework for gradient boosting. Available at </w:t>
+      </w:r>
+      <w:hyperlink r:id="rId9" w:history="1">
         <w:r>
           <w:rPr>
             <w:rStyle w:val="Hyperlink"/>
@@ -747,20 +854,54 @@
           <w:rFonts w:ascii="Calisto MT" w:hAnsi="Calisto MT"/>
         </w:rPr>
       </w:pPr>
-      <w:r>
-        <w:rPr>
-          <w:rFonts w:ascii="Calisto MT" w:hAnsi="Calisto MT"/>
-        </w:rPr>
-        <w:t>Hyunsu Cho and Mu Li. “Treelite: toolbox for decision tree deployment</w:t>
-      </w:r>
-      <w:r>
-        <w:rPr>
-          <w:rFonts w:ascii="Calisto MT" w:hAnsi="Calisto MT"/>
-        </w:rPr>
-        <w:t>,” to be presented at SysML 2018, Stanford, CA, February 16, 2018.</w:t>
-      </w:r>
-      <w:bookmarkStart w:id="0" w:name="_GoBack"/>
-      <w:bookmarkEnd w:id="0"/>
+      <w:proofErr w:type="spellStart"/>
+      <w:r>
+        <w:rPr>
+          <w:rFonts w:ascii="Calisto MT" w:hAnsi="Calisto MT"/>
+        </w:rPr>
+        <w:t>Hyunsu</w:t>
+      </w:r>
+      <w:proofErr w:type="spellEnd"/>
+      <w:r>
+        <w:rPr>
+          <w:rFonts w:ascii="Calisto MT" w:hAnsi="Calisto MT"/>
+        </w:rPr>
+        <w:t xml:space="preserve"> Cho and Mu Li. “</w:t>
+      </w:r>
+      <w:proofErr w:type="spellStart"/>
+      <w:r>
+        <w:rPr>
+          <w:rFonts w:ascii="Calisto MT" w:hAnsi="Calisto MT"/>
+        </w:rPr>
+        <w:t>Treelite</w:t>
+      </w:r>
+      <w:proofErr w:type="spellEnd"/>
+      <w:r>
+        <w:rPr>
+          <w:rFonts w:ascii="Calisto MT" w:hAnsi="Calisto MT"/>
+        </w:rPr>
+        <w:t>: toolbox for decision tree deployment</w:t>
+      </w:r>
+      <w:r>
+        <w:rPr>
+          <w:rFonts w:ascii="Calisto MT" w:hAnsi="Calisto MT"/>
+        </w:rPr>
+        <w:t xml:space="preserve">,” to be presented at </w:t>
+      </w:r>
+      <w:proofErr w:type="spellStart"/>
+      <w:r>
+        <w:rPr>
+          <w:rFonts w:ascii="Calisto MT" w:hAnsi="Calisto MT"/>
+        </w:rPr>
+        <w:t>SysML</w:t>
+      </w:r>
+      <w:proofErr w:type="spellEnd"/>
+      <w:r>
+        <w:rPr>
+          <w:rFonts w:ascii="Calisto MT" w:hAnsi="Calisto MT"/>
+        </w:rPr>
+        <w:t xml:space="preserve"> 2018, Stanford, CA, February 16, 2018.</w:t>
+      </w:r>
     </w:p>
     <w:p>
       <w:pPr>
@@ -778,7 +919,21 @@
         <w:rPr>
           <w:rFonts w:ascii="Calisto MT" w:hAnsi="Calisto MT"/>
         </w:rPr>
-        <w:t xml:space="preserve">Lin Cheng, Hyunsu Cho, and Peter Yoon. “An Accelerated Procedure for Hypergraph Coarsening on the GPU,” </w:t>
+        <w:t xml:space="preserve">Lin Cheng, </w:t>
+      </w:r>
+      <w:proofErr w:type="spellStart"/>
+      <w:r>
+        <w:rPr>
+          <w:rFonts w:ascii="Calisto MT" w:hAnsi="Calisto MT"/>
+        </w:rPr>
+        <w:t>Hyunsu</w:t>
+      </w:r>
+      <w:proofErr w:type="spellEnd"/>
+      <w:r>
+        <w:rPr>
+          <w:rFonts w:ascii="Calisto MT" w:hAnsi="Calisto MT"/>
+        </w:rPr>
+        <w:t xml:space="preserve"> Cho, and Peter Yoon. “An Accelerated Procedure for Hypergraph Coarsening on the GPU,” </w:t>
       </w:r>
       <w:r>
         <w:rPr>
@@ -824,11 +979,19 @@
           <w:rFonts w:ascii="Calisto MT" w:hAnsi="Calisto MT"/>
         </w:rPr>
       </w:pPr>
-      <w:r>
-        <w:rPr>
-          <w:rFonts w:ascii="Calisto MT" w:hAnsi="Calisto MT"/>
-        </w:rPr>
-        <w:t xml:space="preserve">Hyunsu Cho and Peter Yoon. “A Memory-Efficient Algorithm for Large-Scale Symmetric Tridiagonal Eigenvalue Problem on Multi-GPU Systems,” </w:t>
+      <w:proofErr w:type="spellStart"/>
+      <w:r>
+        <w:rPr>
+          <w:rFonts w:ascii="Calisto MT" w:hAnsi="Calisto MT"/>
+        </w:rPr>
+        <w:t>Hyunsu</w:t>
+      </w:r>
+      <w:proofErr w:type="spellEnd"/>
+      <w:r>
+        <w:rPr>
+          <w:rFonts w:ascii="Calisto MT" w:hAnsi="Calisto MT"/>
+        </w:rPr>
+        <w:t xml:space="preserve"> Cho and Peter Yoon. “A Memory-Efficient Algorithm for Large-Scale Symmetric Tridiagonal Eigenvalue Problem on Multi-GPU Systems,” </w:t>
       </w:r>
       <w:r>
         <w:rPr>
@@ -860,7 +1023,35 @@
         <w:rPr>
           <w:rFonts w:ascii="Calisto MT" w:hAnsi="Calisto MT"/>
         </w:rPr>
-        <w:t xml:space="preserve">Lin Cheng, Hyunsu Cho, and Peter Yoon. “GPU Accelerated Vessel Segmentation Using Laplacian Eigenmaps,” </w:t>
+        <w:t xml:space="preserve">Lin Cheng, </w:t>
+      </w:r>
+      <w:proofErr w:type="spellStart"/>
+      <w:r>
+        <w:rPr>
+          <w:rFonts w:ascii="Calisto MT" w:hAnsi="Calisto MT"/>
+        </w:rPr>
+        <w:t>Hyunsu</w:t>
+      </w:r>
+      <w:proofErr w:type="spellEnd"/>
+      <w:r>
+        <w:rPr>
+          <w:rFonts w:ascii="Calisto MT" w:hAnsi="Calisto MT"/>
+        </w:rPr>
+        <w:t xml:space="preserve"> Cho, and Peter Yoon. “GPU Accelerated Vessel Segmentation Using Laplacian </w:t>
+      </w:r>
+      <w:proofErr w:type="spellStart"/>
+      <w:r>
+        <w:rPr>
+          <w:rFonts w:ascii="Calisto MT" w:hAnsi="Calisto MT"/>
+        </w:rPr>
+        <w:t>Eigenmaps</w:t>
+      </w:r>
+      <w:proofErr w:type="spellEnd"/>
+      <w:r>
+        <w:rPr>
+          <w:rFonts w:ascii="Calisto MT" w:hAnsi="Calisto MT"/>
+        </w:rPr>
+        <w:t xml:space="preserve">,” </w:t>
       </w:r>
       <w:r>
         <w:rPr>
@@ -892,7 +1083,49 @@
         <w:rPr>
           <w:rFonts w:ascii="Calisto MT" w:hAnsi="Calisto MT"/>
         </w:rPr>
-        <w:t xml:space="preserve">Lin Cheng, Hyunsu Cho, Peter Yoon, and Jiajia Zhao. “An Efficient Out-of-Core Implementation of Block Cholesky Decomposition on a Multi-GPU System,” </w:t>
+        <w:t xml:space="preserve">Lin Cheng, </w:t>
+      </w:r>
+      <w:proofErr w:type="spellStart"/>
+      <w:r>
+        <w:rPr>
+          <w:rFonts w:ascii="Calisto MT" w:hAnsi="Calisto MT"/>
+        </w:rPr>
+        <w:t>Hyunsu</w:t>
+      </w:r>
+      <w:proofErr w:type="spellEnd"/>
+      <w:r>
+        <w:rPr>
+          <w:rFonts w:ascii="Calisto MT" w:hAnsi="Calisto MT"/>
+        </w:rPr>
+        <w:t xml:space="preserve"> Cho, Peter Yoon, and </w:t>
+      </w:r>
+      <w:proofErr w:type="spellStart"/>
+      <w:r>
+        <w:rPr>
+          <w:rFonts w:ascii="Calisto MT" w:hAnsi="Calisto MT"/>
+        </w:rPr>
+        <w:t>Jiajia</w:t>
+      </w:r>
+      <w:proofErr w:type="spellEnd"/>
+      <w:r>
+        <w:rPr>
+          <w:rFonts w:ascii="Calisto MT" w:hAnsi="Calisto MT"/>
+        </w:rPr>
+        <w:t xml:space="preserve"> Zhao. “An Efficient Out-of-Core Implementation of Block </w:t>
+      </w:r>
+      <w:proofErr w:type="spellStart"/>
+      <w:r>
+        <w:rPr>
+          <w:rFonts w:ascii="Calisto MT" w:hAnsi="Calisto MT"/>
+        </w:rPr>
+        <w:t>Cholesky</w:t>
+      </w:r>
+      <w:proofErr w:type="spellEnd"/>
+      <w:r>
+        <w:rPr>
+          <w:rFonts w:ascii="Calisto MT" w:hAnsi="Calisto MT"/>
+        </w:rPr>
+        <w:t xml:space="preserve"> Decomposition on a Multi-GPU System,” </w:t>
       </w:r>
       <w:r>
         <w:rPr>
@@ -3625,6 +3858,16 @@
       <w:u w:val="single"/>
     </w:rPr>
   </w:style>
+  <w:style w:type="character" w:styleId="UnresolvedMention">
+    <w:name w:val="Unresolved Mention"/>
+    <w:basedOn w:val="DefaultParagraphFont"/>
+    <w:uiPriority w:val="99"/>
+    <w:rsid w:val="00362923"/>
+    <w:rPr>
+      <w:color w:val="808080"/>
+      <w:shd w:val="clear" w:color="auto" w:fill="E6E6E6"/>
+    </w:rPr>
+  </w:style>
 </w:styles>
 </file>
 
@@ -3834,7 +4077,7 @@
 </file>
 
 <file path=customXml/itemProps1.xml><?xml version="1.0" encoding="utf-8"?>
-<ds:datastoreItem xmlns:ds="http://schemas.openxmlformats.org/officeDocument/2006/customXml" ds:itemID="{E9A708D4-3DB4-3E4F-B1EF-F09ADF512290}">
+<ds:datastoreItem xmlns:ds="http://schemas.openxmlformats.org/officeDocument/2006/customXml" ds:itemID="{653698D2-79F7-944E-89FB-C686A006BD1E}">
   <ds:schemaRefs>
     <ds:schemaRef ds:uri="http://schemas.openxmlformats.org/officeDocument/2006/bibliography"/>
   </ds:schemaRefs>

</xml_diff>

<commit_message>
Adding SysML 2018 poster
</commit_message>
<xml_diff>
--- a/cv/cv.docx
+++ b/cv/cv.docx
@@ -119,72 +119,15 @@
         </w:rPr>
         <w:t xml:space="preserve">  </w:t>
       </w:r>
-      <w:r>
-        <w:rPr>
-          <w:rFonts w:ascii="Calisto MT" w:hAnsi="Calisto MT"/>
-        </w:rPr>
-        <w:fldChar w:fldCharType="begin"/>
-      </w:r>
-      <w:r>
-        <w:rPr>
-          <w:rFonts w:ascii="Calisto MT" w:hAnsi="Calisto MT"/>
-        </w:rPr>
-        <w:instrText xml:space="preserve"> HYPERLINK "</w:instrText>
-      </w:r>
-      <w:r>
-        <w:rPr>
-          <w:rFonts w:ascii="Calisto MT" w:hAnsi="Calisto MT"/>
-        </w:rPr>
-        <w:instrText>https://hyunsu-cho.io</w:instrText>
-      </w:r>
-      <w:r>
-        <w:rPr>
-          <w:rFonts w:ascii="Calisto MT" w:hAnsi="Calisto MT"/>
-        </w:rPr>
-        <w:instrText xml:space="preserve">" </w:instrText>
-      </w:r>
-      <w:r>
-        <w:rPr>
-          <w:rFonts w:ascii="Calisto MT" w:hAnsi="Calisto MT"/>
-        </w:rPr>
-        <w:fldChar w:fldCharType="separate"/>
-      </w:r>
-      <w:r>
-        <w:rPr>
-          <w:rStyle w:val="Hyperlink"/>
-          <w:rFonts w:ascii="Calisto MT" w:hAnsi="Calisto MT"/>
-        </w:rPr>
-        <w:t>https://hyunsu</w:t>
-      </w:r>
-      <w:r>
-        <w:rPr>
-          <w:rStyle w:val="Hyperlink"/>
-          <w:rFonts w:ascii="Calisto MT" w:hAnsi="Calisto MT"/>
-        </w:rPr>
-        <w:t>-</w:t>
-      </w:r>
-      <w:r>
-        <w:rPr>
-          <w:rStyle w:val="Hyperlink"/>
-          <w:rFonts w:ascii="Calisto MT" w:hAnsi="Calisto MT"/>
-        </w:rPr>
-        <w:t>c</w:t>
-      </w:r>
-      <w:bookmarkStart w:id="0" w:name="_GoBack"/>
-      <w:bookmarkEnd w:id="0"/>
-      <w:r>
-        <w:rPr>
-          <w:rStyle w:val="Hyperlink"/>
-          <w:rFonts w:ascii="Calisto MT" w:hAnsi="Calisto MT"/>
-        </w:rPr>
-        <w:t>ho.io</w:t>
-      </w:r>
-      <w:r>
-        <w:rPr>
-          <w:rFonts w:ascii="Calisto MT" w:hAnsi="Calisto MT"/>
-        </w:rPr>
-        <w:fldChar w:fldCharType="end"/>
-      </w:r>
+      <w:hyperlink r:id="rId7" w:history="1">
+        <w:r>
+          <w:rPr>
+            <w:rStyle w:val="Hyperlink"/>
+            <w:rFonts w:ascii="Calisto MT" w:hAnsi="Calisto MT"/>
+          </w:rPr>
+          <w:t>https://hyunsu-cho.io</w:t>
+        </w:r>
+      </w:hyperlink>
     </w:p>
     <w:p>
       <w:pPr>
@@ -297,7 +240,7 @@
         </w:rPr>
         <w:t xml:space="preserve">Advisor: </w:t>
       </w:r>
-      <w:hyperlink r:id="rId7" w:history="1">
+      <w:hyperlink r:id="rId8" w:history="1">
         <w:r>
           <w:rPr>
             <w:rStyle w:val="Hyperlink"/>
@@ -537,7 +480,7 @@
         </w:rPr>
         <w:t xml:space="preserve"> is a framework for easy and efficient deployment of decision tree ensembles. Available at </w:t>
       </w:r>
-      <w:hyperlink r:id="rId8" w:history="1">
+      <w:hyperlink r:id="rId9" w:history="1">
         <w:r>
           <w:rPr>
             <w:rStyle w:val="Hyperlink"/>
@@ -644,7 +587,7 @@
         </w:rPr>
         <w:t xml:space="preserve"> is an efficient, scalable framework for gradient boosting. Available at </w:t>
       </w:r>
-      <w:hyperlink r:id="rId9" w:history="1">
+      <w:hyperlink r:id="rId10" w:history="1">
         <w:r>
           <w:rPr>
             <w:rStyle w:val="Hyperlink"/>
@@ -824,7 +767,15 @@
         <w:rPr>
           <w:rFonts w:ascii="Calisto MT" w:hAnsi="Calisto MT"/>
         </w:rPr>
-        <w:t>, The United States Congress, 2014.</w:t>
+        <w:t>, The United States Congress, 2</w:t>
+      </w:r>
+      <w:bookmarkStart w:id="0" w:name="_GoBack"/>
+      <w:bookmarkEnd w:id="0"/>
+      <w:r>
+        <w:rPr>
+          <w:rFonts w:ascii="Calisto MT" w:hAnsi="Calisto MT"/>
+        </w:rPr>
+        <w:t>014.</w:t>
       </w:r>
     </w:p>
     <w:p>
@@ -886,12 +837,13 @@
         <w:rPr>
           <w:rFonts w:ascii="Calisto MT" w:hAnsi="Calisto MT"/>
         </w:rPr>
-        <w:t xml:space="preserve">,” to be presented at </w:t>
+        <w:t xml:space="preserve">,” </w:t>
       </w:r>
       <w:proofErr w:type="spellStart"/>
       <w:r>
         <w:rPr>
           <w:rFonts w:ascii="Calisto MT" w:hAnsi="Calisto MT"/>
+          <w:i/>
         </w:rPr>
         <w:t>SysML</w:t>
       </w:r>
@@ -899,8 +851,15 @@
       <w:r>
         <w:rPr>
           <w:rFonts w:ascii="Calisto MT" w:hAnsi="Calisto MT"/>
-        </w:rPr>
-        <w:t xml:space="preserve"> 2018, Stanford, CA, February 16, 2018.</w:t>
+          <w:i/>
+        </w:rPr>
+        <w:t xml:space="preserve"> 2018</w:t>
+      </w:r>
+      <w:r>
+        <w:rPr>
+          <w:rFonts w:ascii="Calisto MT" w:hAnsi="Calisto MT"/>
+        </w:rPr>
+        <w:t>, Stanford, CA, February 16, 2018.</w:t>
       </w:r>
     </w:p>
     <w:p>
@@ -4077,7 +4036,7 @@
 </file>
 
 <file path=customXml/itemProps1.xml><?xml version="1.0" encoding="utf-8"?>
-<ds:datastoreItem xmlns:ds="http://schemas.openxmlformats.org/officeDocument/2006/customXml" ds:itemID="{653698D2-79F7-944E-89FB-C686A006BD1E}">
+<ds:datastoreItem xmlns:ds="http://schemas.openxmlformats.org/officeDocument/2006/customXml" ds:itemID="{3A2D224A-4FAB-6D48-9059-8B8F01C67811}">
   <ds:schemaRefs>
     <ds:schemaRef ds:uri="http://schemas.openxmlformats.org/officeDocument/2006/bibliography"/>
   </ds:schemaRefs>

</xml_diff>

<commit_message>
Update CV to emphasize recent achievement
</commit_message>
<xml_diff>
--- a/cv/cv.docx
+++ b/cv/cv.docx
@@ -18,6 +18,8 @@
         <w:t>HYUNSU CHO</w:t>
       </w:r>
     </w:p>
+    <w:bookmarkStart w:id="0" w:name="_GoBack"/>
+    <w:bookmarkEnd w:id="0"/>
     <w:p>
       <w:pPr>
         <w:spacing w:line="276" w:lineRule="auto"/>
@@ -27,101 +29,95 @@
         </w:rPr>
       </w:pPr>
       <w:r>
-        <w:rPr>
-          <w:rFonts w:ascii="Calisto MT" w:hAnsi="Calisto MT"/>
-        </w:rPr>
-        <w:t>524 Hamilton Ave, Menlo Park, CA 94025</w:t>
-      </w:r>
-      <w:r>
-        <w:rPr>
-          <w:rFonts w:ascii="Calisto MT" w:hAnsi="Calisto MT"/>
-        </w:rPr>
-        <w:br/>
+        <w:fldChar w:fldCharType="begin"/>
+      </w:r>
+      <w:r>
+        <w:instrText xml:space="preserve"> HYPERLINK "mailto:chyunsu@amazon.com" </w:instrText>
+      </w:r>
+      <w:r>
+        <w:fldChar w:fldCharType="separate"/>
+      </w:r>
+      <w:r>
+        <w:rPr>
+          <w:rStyle w:val="Hyperlink"/>
+          <w:rFonts w:ascii="Calisto MT" w:hAnsi="Calisto MT"/>
+        </w:rPr>
+        <w:t>chyunsu@amazon.com</w:t>
+      </w:r>
+      <w:r>
+        <w:rPr>
+          <w:rStyle w:val="Hyperlink"/>
+          <w:rFonts w:ascii="Calisto MT" w:hAnsi="Calisto MT"/>
+        </w:rPr>
+        <w:fldChar w:fldCharType="end"/>
+      </w:r>
+      <w:r>
+        <w:rPr>
+          <w:rFonts w:ascii="Calisto MT" w:hAnsi="Calisto MT"/>
+        </w:rPr>
+        <w:t xml:space="preserve"> </w:t>
+      </w:r>
+      <w:r>
+        <w:rPr>
+          <w:rFonts w:ascii="Calisto MT" w:hAnsi="Calisto MT"/>
+        </w:rPr>
+        <w:t xml:space="preserve"> </w:t>
+      </w:r>
+      <w:r>
+        <w:rPr>
+          <w:rFonts w:ascii="Times New Roman" w:hAnsi="Times New Roman" w:cs="Times New Roman"/>
+        </w:rPr>
+        <w:t>●</w:t>
+      </w:r>
+      <w:r>
+        <w:rPr>
+          <w:rFonts w:ascii="Calisto MT" w:hAnsi="Calisto MT"/>
+        </w:rPr>
+        <w:t xml:space="preserve"> </w:t>
+      </w:r>
+      <w:r>
+        <w:rPr>
+          <w:rFonts w:ascii="Calisto MT" w:hAnsi="Calisto MT"/>
+        </w:rPr>
+        <w:t xml:space="preserve"> </w:t>
+      </w:r>
+      <w:r>
+        <w:rPr>
+          <w:rFonts w:ascii="Calisto MT" w:hAnsi="Calisto MT"/>
+        </w:rPr>
+        <w:t>(206) 453</w:t>
+      </w:r>
+      <w:r>
+        <w:rPr>
+          <w:rFonts w:ascii="Calisto MT" w:hAnsi="Calisto MT"/>
+        </w:rPr>
+        <w:t>-8718</w:t>
+      </w:r>
+      <w:r>
+        <w:rPr>
+          <w:rFonts w:ascii="Calisto MT" w:hAnsi="Calisto MT"/>
+        </w:rPr>
+        <w:t xml:space="preserve"> </w:t>
+      </w:r>
+      <w:r>
+        <w:rPr>
+          <w:rFonts w:ascii="Calisto MT" w:hAnsi="Calisto MT"/>
+        </w:rPr>
+        <w:t xml:space="preserve"> </w:t>
+      </w:r>
+      <w:r>
+        <w:rPr>
+          <w:rFonts w:ascii="Times New Roman" w:hAnsi="Times New Roman" w:cs="Times New Roman"/>
+        </w:rPr>
+        <w:t>●</w:t>
+      </w:r>
+      <w:r>
+        <w:rPr>
+          <w:rFonts w:ascii="Calisto MT" w:hAnsi="Calisto MT"/>
+        </w:rPr>
+        <w:t xml:space="preserve">  </w:t>
       </w:r>
       <w:hyperlink r:id="rId6" w:history="1">
-        <w:r>
-          <w:rPr>
-            <w:rStyle w:val="Hyperlink"/>
-            <w:rFonts w:ascii="Calisto MT" w:hAnsi="Calisto MT"/>
-          </w:rPr>
-          <w:t>chyunsu@amazon.com</w:t>
-        </w:r>
-      </w:hyperlink>
-      <w:r>
-        <w:rPr>
-          <w:rFonts w:ascii="Calisto MT" w:hAnsi="Calisto MT"/>
-        </w:rPr>
-        <w:t xml:space="preserve"> </w:t>
-      </w:r>
-      <w:r>
-        <w:rPr>
-          <w:rFonts w:ascii="Calisto MT" w:hAnsi="Calisto MT"/>
-        </w:rPr>
-        <w:t xml:space="preserve"> </w:t>
-      </w:r>
-      <w:r>
-        <w:rPr>
-          <w:rFonts w:ascii="Times New Roman" w:hAnsi="Times New Roman" w:cs="Times New Roman"/>
-        </w:rPr>
-        <w:t>●</w:t>
-      </w:r>
-      <w:r>
-        <w:rPr>
-          <w:rFonts w:ascii="Calisto MT" w:hAnsi="Calisto MT"/>
-        </w:rPr>
-        <w:t xml:space="preserve"> </w:t>
-      </w:r>
-      <w:r>
-        <w:rPr>
-          <w:rFonts w:ascii="Calisto MT" w:hAnsi="Calisto MT"/>
-        </w:rPr>
-        <w:t xml:space="preserve"> </w:t>
-      </w:r>
-      <w:r>
-        <w:rPr>
-          <w:rFonts w:ascii="Calisto MT" w:hAnsi="Calisto MT"/>
-        </w:rPr>
-        <w:t>(206) 453</w:t>
-      </w:r>
-      <w:r>
-        <w:rPr>
-          <w:rFonts w:ascii="Calisto MT" w:hAnsi="Calisto MT"/>
-        </w:rPr>
-        <w:t>-</w:t>
-      </w:r>
-      <w:proofErr w:type="gramStart"/>
-      <w:r>
-        <w:rPr>
-          <w:rFonts w:ascii="Calisto MT" w:hAnsi="Calisto MT"/>
-        </w:rPr>
-        <w:t>8718</w:t>
-      </w:r>
-      <w:r>
-        <w:rPr>
-          <w:rFonts w:ascii="Calisto MT" w:hAnsi="Calisto MT"/>
-        </w:rPr>
-        <w:t xml:space="preserve"> </w:t>
-      </w:r>
-      <w:r>
-        <w:rPr>
-          <w:rFonts w:ascii="Calisto MT" w:hAnsi="Calisto MT"/>
-        </w:rPr>
-        <w:t xml:space="preserve"> </w:t>
-      </w:r>
-      <w:r>
-        <w:rPr>
-          <w:rFonts w:ascii="Times New Roman" w:hAnsi="Times New Roman" w:cs="Times New Roman"/>
-        </w:rPr>
-        <w:t>●</w:t>
-      </w:r>
-      <w:proofErr w:type="gramEnd"/>
-      <w:r>
-        <w:rPr>
-          <w:rFonts w:ascii="Calisto MT" w:hAnsi="Calisto MT"/>
-        </w:rPr>
-        <w:t xml:space="preserve">  </w:t>
-      </w:r>
-      <w:hyperlink r:id="rId7" w:history="1">
         <w:r>
           <w:rPr>
             <w:rStyle w:val="Hyperlink"/>
@@ -242,23 +238,14 @@
         </w:rPr>
         <w:t xml:space="preserve">Advisor: </w:t>
       </w:r>
-      <w:hyperlink r:id="rId8" w:history="1">
+      <w:hyperlink r:id="rId7" w:history="1">
         <w:r>
           <w:rPr>
             <w:rStyle w:val="Hyperlink"/>
             <w:rFonts w:ascii="Calisto MT" w:hAnsi="Calisto MT"/>
           </w:rPr>
-          <w:t xml:space="preserve">Carlos </w:t>
+          <w:t>Carlos Guestrin</w:t>
         </w:r>
-        <w:proofErr w:type="spellStart"/>
-        <w:r>
-          <w:rPr>
-            <w:rStyle w:val="Hyperlink"/>
-            <w:rFonts w:ascii="Calisto MT" w:hAnsi="Calisto MT"/>
-          </w:rPr>
-          <w:t>Guestrin</w:t>
-        </w:r>
-        <w:proofErr w:type="spellEnd"/>
       </w:hyperlink>
     </w:p>
     <w:p>
@@ -356,8 +343,48 @@
         </w:rPr>
         <w:t>Present.</w:t>
       </w:r>
-      <w:bookmarkStart w:id="0" w:name="_GoBack"/>
-      <w:bookmarkEnd w:id="0"/>
+      <w:r>
+        <w:rPr>
+          <w:rFonts w:ascii="Calisto MT" w:hAnsi="Calisto MT"/>
+        </w:rPr>
+        <w:br/>
+      </w:r>
+      <w:r>
+        <w:rPr>
+          <w:rFonts w:ascii="Calisto MT" w:hAnsi="Calisto MT"/>
+          <w:sz w:val="20"/>
+          <w:szCs w:val="20"/>
+        </w:rPr>
+        <w:t xml:space="preserve">I was part of initial efforts to launch </w:t>
+      </w:r>
+      <w:hyperlink r:id="rId8" w:history="1">
+        <w:r>
+          <w:rPr>
+            <w:rStyle w:val="Hyperlink"/>
+            <w:rFonts w:ascii="Calisto MT" w:hAnsi="Calisto MT"/>
+            <w:sz w:val="20"/>
+            <w:szCs w:val="20"/>
+          </w:rPr>
+          <w:t>Amazon SageMaker Ne</w:t>
+        </w:r>
+        <w:r>
+          <w:rPr>
+            <w:rStyle w:val="Hyperlink"/>
+            <w:rFonts w:ascii="Calisto MT" w:hAnsi="Calisto MT"/>
+            <w:sz w:val="20"/>
+            <w:szCs w:val="20"/>
+          </w:rPr>
+          <w:t>o service</w:t>
+        </w:r>
+      </w:hyperlink>
+      <w:r>
+        <w:rPr>
+          <w:rFonts w:ascii="Calisto MT" w:hAnsi="Calisto MT"/>
+          <w:sz w:val="20"/>
+          <w:szCs w:val="20"/>
+        </w:rPr>
+        <w:t xml:space="preserve"> in November 2018.</w:t>
+      </w:r>
     </w:p>
     <w:p>
       <w:pPr>
@@ -454,19 +481,11 @@
         </w:rPr>
         <w:t xml:space="preserve"> </w:t>
       </w:r>
-      <w:proofErr w:type="spellStart"/>
-      <w:r>
-        <w:rPr>
-          <w:rFonts w:ascii="Calisto MT" w:hAnsi="Calisto MT"/>
-        </w:rPr>
-        <w:t>XGBoost</w:t>
-      </w:r>
-      <w:proofErr w:type="spellEnd"/>
-      <w:r>
-        <w:rPr>
-          <w:rFonts w:ascii="Calisto MT" w:hAnsi="Calisto MT"/>
-        </w:rPr>
-        <w:t xml:space="preserve"> project. 2016</w:t>
+      <w:r>
+        <w:rPr>
+          <w:rFonts w:ascii="Calisto MT" w:hAnsi="Calisto MT"/>
+        </w:rPr>
+        <w:t>XGBoost project. 2016</w:t>
       </w:r>
       <w:r>
         <w:rPr>
@@ -480,22 +499,7 @@
           <w:sz w:val="20"/>
         </w:rPr>
         <w:br/>
-      </w:r>
-      <w:proofErr w:type="spellStart"/>
-      <w:r>
-        <w:rPr>
-          <w:rFonts w:ascii="Calisto MT" w:hAnsi="Calisto MT"/>
-          <w:sz w:val="20"/>
-        </w:rPr>
-        <w:t>XGBoost</w:t>
-      </w:r>
-      <w:proofErr w:type="spellEnd"/>
-      <w:r>
-        <w:rPr>
-          <w:rFonts w:ascii="Calisto MT" w:hAnsi="Calisto MT"/>
-          <w:sz w:val="20"/>
-        </w:rPr>
-        <w:t xml:space="preserve"> is an efficient, scalable framework for gradient boosting. Available at </w:t>
+        <w:t xml:space="preserve">XGBoost is an efficient, scalable framework for gradient boosting. Available at </w:t>
       </w:r>
       <w:hyperlink r:id="rId9" w:history="1">
         <w:r>
@@ -538,21 +542,7 @@
         <w:rPr>
           <w:rFonts w:ascii="Calisto MT" w:hAnsi="Calisto MT"/>
         </w:rPr>
-        <w:t xml:space="preserve"> of </w:t>
-      </w:r>
-      <w:proofErr w:type="spellStart"/>
-      <w:r>
-        <w:rPr>
-          <w:rFonts w:ascii="Calisto MT" w:hAnsi="Calisto MT"/>
-        </w:rPr>
-        <w:t>Treelite</w:t>
-      </w:r>
-      <w:proofErr w:type="spellEnd"/>
-      <w:r>
-        <w:rPr>
-          <w:rFonts w:ascii="Calisto MT" w:hAnsi="Calisto MT"/>
-        </w:rPr>
-        <w:t xml:space="preserve"> project. 2017</w:t>
+        <w:t xml:space="preserve"> of Treelite project. 2017</w:t>
       </w:r>
       <w:r>
         <w:rPr>
@@ -566,23 +556,13 @@
         </w:rPr>
         <w:br/>
       </w:r>
-      <w:proofErr w:type="spellStart"/>
       <w:r>
         <w:rPr>
           <w:rFonts w:ascii="Calisto MT" w:hAnsi="Calisto MT"/>
           <w:sz w:val="20"/>
           <w:szCs w:val="20"/>
         </w:rPr>
-        <w:t>Treelite</w:t>
-      </w:r>
-      <w:proofErr w:type="spellEnd"/>
-      <w:r>
-        <w:rPr>
-          <w:rFonts w:ascii="Calisto MT" w:hAnsi="Calisto MT"/>
-          <w:sz w:val="20"/>
-          <w:szCs w:val="20"/>
-        </w:rPr>
-        <w:t xml:space="preserve"> is a framework for easy and efficient deployment of decision tree ensembles. Available at </w:t>
+        <w:t xml:space="preserve">Treelite is a framework for easy and efficient deployment of decision tree ensembles. Available at </w:t>
       </w:r>
       <w:hyperlink r:id="rId10" w:history="1">
         <w:r>
@@ -609,25 +589,7 @@
           <w:sz w:val="20"/>
           <w:szCs w:val="20"/>
         </w:rPr>
-        <w:t xml:space="preserve"> The </w:t>
-      </w:r>
-      <w:proofErr w:type="spellStart"/>
-      <w:r>
-        <w:rPr>
-          <w:rFonts w:ascii="Calisto MT" w:hAnsi="Calisto MT"/>
-          <w:sz w:val="20"/>
-          <w:szCs w:val="20"/>
-        </w:rPr>
-        <w:t>Treelite</w:t>
-      </w:r>
-      <w:proofErr w:type="spellEnd"/>
-      <w:r>
-        <w:rPr>
-          <w:rFonts w:ascii="Calisto MT" w:hAnsi="Calisto MT"/>
-          <w:sz w:val="20"/>
-          <w:szCs w:val="20"/>
-        </w:rPr>
-        <w:t xml:space="preserve"> project is used within </w:t>
+        <w:t xml:space="preserve"> Treelite is used within </w:t>
       </w:r>
       <w:hyperlink r:id="rId11" w:history="1">
         <w:r>
@@ -637,27 +599,7 @@
             <w:sz w:val="20"/>
             <w:szCs w:val="20"/>
           </w:rPr>
-          <w:t xml:space="preserve">Amazon </w:t>
-        </w:r>
-        <w:proofErr w:type="spellStart"/>
-        <w:r>
-          <w:rPr>
-            <w:rStyle w:val="Hyperlink"/>
-            <w:rFonts w:ascii="Calisto MT" w:hAnsi="Calisto MT"/>
-            <w:sz w:val="20"/>
-            <w:szCs w:val="20"/>
-          </w:rPr>
-          <w:t>SageMaker</w:t>
-        </w:r>
-        <w:proofErr w:type="spellEnd"/>
-        <w:r>
-          <w:rPr>
-            <w:rStyle w:val="Hyperlink"/>
-            <w:rFonts w:ascii="Calisto MT" w:hAnsi="Calisto MT"/>
-            <w:sz w:val="20"/>
-            <w:szCs w:val="20"/>
-          </w:rPr>
-          <w:t xml:space="preserve"> Neo</w:t>
+          <w:t>Amazon SageMaker Neo</w:t>
         </w:r>
         <w:r>
           <w:rPr>
@@ -761,14 +703,15 @@
         <w:rPr>
           <w:rFonts w:ascii="Calisto MT" w:hAnsi="Calisto MT"/>
           <w:b/>
-        </w:rPr>
-        <w:t>Winner of Outstanding Undergraduate Researcher Award</w:t>
-      </w:r>
-      <w:r>
-        <w:rPr>
-          <w:rFonts w:ascii="Calisto MT" w:hAnsi="Calisto MT"/>
-        </w:rPr>
-        <w:t>, Computing Research Association, 2015.</w:t>
+          <w:bCs/>
+        </w:rPr>
+        <w:t>Best Short Paper Award</w:t>
+      </w:r>
+      <w:r>
+        <w:rPr>
+          <w:rFonts w:ascii="Calisto MT" w:hAnsi="Calisto MT"/>
+        </w:rPr>
+        <w:t>, ACM SIGIR 2019, Paris, France, July 25, 2019.</w:t>
       </w:r>
     </w:p>
     <w:p>
@@ -788,6 +731,32 @@
           <w:rFonts w:ascii="Calisto MT" w:hAnsi="Calisto MT"/>
           <w:b/>
         </w:rPr>
+        <w:t>Winner of Outstanding Undergraduate Researcher Award</w:t>
+      </w:r>
+      <w:r>
+        <w:rPr>
+          <w:rFonts w:ascii="Calisto MT" w:hAnsi="Calisto MT"/>
+        </w:rPr>
+        <w:t>, Computing Research Association, 2015.</w:t>
+      </w:r>
+    </w:p>
+    <w:p>
+      <w:pPr>
+        <w:pStyle w:val="ListParagraph"/>
+        <w:numPr>
+          <w:ilvl w:val="0"/>
+          <w:numId w:val="14"/>
+        </w:numPr>
+        <w:spacing w:line="276" w:lineRule="auto"/>
+        <w:rPr>
+          <w:rFonts w:ascii="Calisto MT" w:hAnsi="Calisto MT"/>
+        </w:rPr>
+      </w:pPr>
+      <w:r>
+        <w:rPr>
+          <w:rFonts w:ascii="Calisto MT" w:hAnsi="Calisto MT"/>
+          <w:b/>
+        </w:rPr>
         <w:t>Recipient of the Goldwater Scholarship</w:t>
       </w:r>
       <w:r>
@@ -828,49 +797,7 @@
         <w:rPr>
           <w:rFonts w:ascii="Calisto MT" w:hAnsi="Calisto MT"/>
         </w:rPr>
-        <w:t xml:space="preserve">Theodore </w:t>
-      </w:r>
-      <w:proofErr w:type="spellStart"/>
-      <w:r>
-        <w:rPr>
-          <w:rFonts w:ascii="Calisto MT" w:hAnsi="Calisto MT"/>
-        </w:rPr>
-        <w:t>Vasiloudis</w:t>
-      </w:r>
-      <w:proofErr w:type="spellEnd"/>
-      <w:r>
-        <w:rPr>
-          <w:rFonts w:ascii="Calisto MT" w:hAnsi="Calisto MT"/>
-        </w:rPr>
-        <w:t xml:space="preserve">, </w:t>
-      </w:r>
-      <w:proofErr w:type="spellStart"/>
-      <w:r>
-        <w:rPr>
-          <w:rFonts w:ascii="Calisto MT" w:hAnsi="Calisto MT"/>
-        </w:rPr>
-        <w:t>Hyunsu</w:t>
-      </w:r>
-      <w:proofErr w:type="spellEnd"/>
-      <w:r>
-        <w:rPr>
-          <w:rFonts w:ascii="Calisto MT" w:hAnsi="Calisto MT"/>
-        </w:rPr>
-        <w:t xml:space="preserve"> Cho, and Henrik </w:t>
-      </w:r>
-      <w:proofErr w:type="spellStart"/>
-      <w:r>
-        <w:rPr>
-          <w:rFonts w:ascii="Calisto MT" w:hAnsi="Calisto MT"/>
-        </w:rPr>
-        <w:t>Boström</w:t>
-      </w:r>
-      <w:proofErr w:type="spellEnd"/>
-      <w:r>
-        <w:rPr>
-          <w:rFonts w:ascii="Calisto MT" w:hAnsi="Calisto MT"/>
-        </w:rPr>
-        <w:t>. “Block-distributed Gradient Boosted Trees</w:t>
+        <w:t>Theodore Vasiloudis, Hyunsu Cho, and Henrik Boström. “Block-distributed Gradient Boosted Trees</w:t>
       </w:r>
       <w:r>
         <w:rPr>
@@ -896,6 +823,12 @@
           <w:rFonts w:ascii="Calisto MT" w:hAnsi="Calisto MT"/>
         </w:rPr>
         <w:t>, Paris, France, July 25, 2019.</w:t>
+      </w:r>
+      <w:r>
+        <w:rPr>
+          <w:rFonts w:ascii="Calisto MT" w:hAnsi="Calisto MT"/>
+        </w:rPr>
+        <w:t xml:space="preserve"> Best Short Paper Award.</w:t>
       </w:r>
     </w:p>
     <w:p>
@@ -910,33 +843,11 @@
           <w:rFonts w:ascii="Calisto MT" w:hAnsi="Calisto MT"/>
         </w:rPr>
       </w:pPr>
-      <w:proofErr w:type="spellStart"/>
-      <w:r>
-        <w:rPr>
-          <w:rFonts w:ascii="Calisto MT" w:hAnsi="Calisto MT"/>
-        </w:rPr>
-        <w:t>Hyunsu</w:t>
-      </w:r>
-      <w:proofErr w:type="spellEnd"/>
-      <w:r>
-        <w:rPr>
-          <w:rFonts w:ascii="Calisto MT" w:hAnsi="Calisto MT"/>
-        </w:rPr>
-        <w:t xml:space="preserve"> Cho and Mu Li. “</w:t>
-      </w:r>
-      <w:proofErr w:type="spellStart"/>
-      <w:r>
-        <w:rPr>
-          <w:rFonts w:ascii="Calisto MT" w:hAnsi="Calisto MT"/>
-        </w:rPr>
-        <w:t>Treelite</w:t>
-      </w:r>
-      <w:proofErr w:type="spellEnd"/>
-      <w:r>
-        <w:rPr>
-          <w:rFonts w:ascii="Calisto MT" w:hAnsi="Calisto MT"/>
-        </w:rPr>
-        <w:t>: toolbox for decision tree deployment</w:t>
+      <w:r>
+        <w:rPr>
+          <w:rFonts w:ascii="Calisto MT" w:hAnsi="Calisto MT"/>
+        </w:rPr>
+        <w:t>Hyunsu Cho and Mu Li. “Treelite: toolbox for decision tree deployment</w:t>
       </w:r>
       <w:r>
         <w:rPr>
@@ -944,21 +855,12 @@
         </w:rPr>
         <w:t xml:space="preserve">,” </w:t>
       </w:r>
-      <w:proofErr w:type="spellStart"/>
       <w:r>
         <w:rPr>
           <w:rFonts w:ascii="Calisto MT" w:hAnsi="Calisto MT"/>
           <w:i/>
         </w:rPr>
-        <w:t>SysML</w:t>
-      </w:r>
-      <w:proofErr w:type="spellEnd"/>
-      <w:r>
-        <w:rPr>
-          <w:rFonts w:ascii="Calisto MT" w:hAnsi="Calisto MT"/>
-          <w:i/>
-        </w:rPr>
-        <w:t xml:space="preserve"> 2018</w:t>
+        <w:t>SysML 2018</w:t>
       </w:r>
       <w:r>
         <w:rPr>
@@ -983,21 +885,7 @@
         <w:rPr>
           <w:rFonts w:ascii="Calisto MT" w:hAnsi="Calisto MT"/>
         </w:rPr>
-        <w:t xml:space="preserve">Lin Cheng, </w:t>
-      </w:r>
-      <w:proofErr w:type="spellStart"/>
-      <w:r>
-        <w:rPr>
-          <w:rFonts w:ascii="Calisto MT" w:hAnsi="Calisto MT"/>
-        </w:rPr>
-        <w:t>Hyunsu</w:t>
-      </w:r>
-      <w:proofErr w:type="spellEnd"/>
-      <w:r>
-        <w:rPr>
-          <w:rFonts w:ascii="Calisto MT" w:hAnsi="Calisto MT"/>
-        </w:rPr>
-        <w:t xml:space="preserve"> Cho, and Peter Yoon. “An Accelerated Procedure for Hypergraph Coarsening on the GPU,” </w:t>
+        <w:t xml:space="preserve">Lin Cheng, Hyunsu Cho, and Peter Yoon. “An Accelerated Procedure for Hypergraph Coarsening on the GPU,” </w:t>
       </w:r>
       <w:r>
         <w:rPr>
@@ -1043,19 +931,11 @@
           <w:rFonts w:ascii="Calisto MT" w:hAnsi="Calisto MT"/>
         </w:rPr>
       </w:pPr>
-      <w:proofErr w:type="spellStart"/>
-      <w:r>
-        <w:rPr>
-          <w:rFonts w:ascii="Calisto MT" w:hAnsi="Calisto MT"/>
-        </w:rPr>
-        <w:t>Hyunsu</w:t>
-      </w:r>
-      <w:proofErr w:type="spellEnd"/>
-      <w:r>
-        <w:rPr>
-          <w:rFonts w:ascii="Calisto MT" w:hAnsi="Calisto MT"/>
-        </w:rPr>
-        <w:t xml:space="preserve"> Cho and Peter Yoon. “A Memory-Efficient Algorithm for Large-Scale Symmetric Tridiagonal Eigenvalue Problem on Multi-GPU Systems,” </w:t>
+      <w:r>
+        <w:rPr>
+          <w:rFonts w:ascii="Calisto MT" w:hAnsi="Calisto MT"/>
+        </w:rPr>
+        <w:t xml:space="preserve">Hyunsu Cho and Peter Yoon. “A Memory-Efficient Algorithm for Large-Scale Symmetric Tridiagonal Eigenvalue Problem on Multi-GPU Systems,” </w:t>
       </w:r>
       <w:r>
         <w:rPr>
@@ -1087,21 +967,7 @@
         <w:rPr>
           <w:rFonts w:ascii="Calisto MT" w:hAnsi="Calisto MT"/>
         </w:rPr>
-        <w:t xml:space="preserve">Lin Cheng, </w:t>
-      </w:r>
-      <w:proofErr w:type="spellStart"/>
-      <w:r>
-        <w:rPr>
-          <w:rFonts w:ascii="Calisto MT" w:hAnsi="Calisto MT"/>
-        </w:rPr>
-        <w:t>Hyunsu</w:t>
-      </w:r>
-      <w:proofErr w:type="spellEnd"/>
-      <w:r>
-        <w:rPr>
-          <w:rFonts w:ascii="Calisto MT" w:hAnsi="Calisto MT"/>
-        </w:rPr>
-        <w:t xml:space="preserve"> Cho, and Peter Yoon. “GPU Accelerated Vessel Segmentation Using Laplacian Eigenmaps,” </w:t>
+        <w:t xml:space="preserve">Lin Cheng, Hyunsu Cho, and Peter Yoon. “GPU Accelerated Vessel Segmentation Using Laplacian Eigenmaps,” </w:t>
       </w:r>
       <w:r>
         <w:rPr>
@@ -1133,35 +999,7 @@
         <w:rPr>
           <w:rFonts w:ascii="Calisto MT" w:hAnsi="Calisto MT"/>
         </w:rPr>
-        <w:t xml:space="preserve">Lin Cheng, </w:t>
-      </w:r>
-      <w:proofErr w:type="spellStart"/>
-      <w:r>
-        <w:rPr>
-          <w:rFonts w:ascii="Calisto MT" w:hAnsi="Calisto MT"/>
-        </w:rPr>
-        <w:t>Hyunsu</w:t>
-      </w:r>
-      <w:proofErr w:type="spellEnd"/>
-      <w:r>
-        <w:rPr>
-          <w:rFonts w:ascii="Calisto MT" w:hAnsi="Calisto MT"/>
-        </w:rPr>
-        <w:t xml:space="preserve"> Cho, Peter Yoon, and </w:t>
-      </w:r>
-      <w:proofErr w:type="spellStart"/>
-      <w:r>
-        <w:rPr>
-          <w:rFonts w:ascii="Calisto MT" w:hAnsi="Calisto MT"/>
-        </w:rPr>
-        <w:t>Jiajia</w:t>
-      </w:r>
-      <w:proofErr w:type="spellEnd"/>
-      <w:r>
-        <w:rPr>
-          <w:rFonts w:ascii="Calisto MT" w:hAnsi="Calisto MT"/>
-        </w:rPr>
-        <w:t xml:space="preserve"> Zhao. “An Efficient Out-of-Core Implementation of Block Cholesky Decomposition on a Multi-GPU System,” </w:t>
+        <w:t xml:space="preserve">Lin Cheng, Hyunsu Cho, Peter Yoon, and Jiajia Zhao. “An Efficient Out-of-Core Implementation of Block Cholesky Decomposition on a Multi-GPU System,” </w:t>
       </w:r>
       <w:r>
         <w:rPr>
@@ -3311,7 +3149,7 @@
       </w:pPr>
     </w:pPrDefault>
   </w:docDefaults>
-  <w:latentStyles w:defLockedState="0" w:defUIPriority="99" w:defSemiHidden="0" w:defUnhideWhenUsed="0" w:defQFormat="0" w:count="375">
+  <w:latentStyles w:defLockedState="0" w:defUIPriority="99" w:defSemiHidden="0" w:defUnhideWhenUsed="0" w:defQFormat="0" w:count="376">
     <w:lsdException w:name="Normal" w:uiPriority="0" w:qFormat="1"/>
     <w:lsdException w:name="heading 1" w:uiPriority="9" w:qFormat="1"/>
     <w:lsdException w:name="heading 2" w:semiHidden="1" w:uiPriority="9" w:unhideWhenUsed="1" w:qFormat="1"/>
@@ -3417,7 +3255,6 @@
     <w:lsdException w:name="HTML Sample" w:semiHidden="1" w:unhideWhenUsed="1"/>
     <w:lsdException w:name="HTML Typewriter" w:semiHidden="1" w:unhideWhenUsed="1"/>
     <w:lsdException w:name="HTML Variable" w:semiHidden="1" w:unhideWhenUsed="1"/>
-    <w:lsdException w:name="Normal Table" w:semiHidden="1" w:unhideWhenUsed="1"/>
     <w:lsdException w:name="annotation subject" w:semiHidden="1" w:unhideWhenUsed="1"/>
     <w:lsdException w:name="No List" w:semiHidden="1" w:unhideWhenUsed="1"/>
     <w:lsdException w:name="Outline List 1" w:semiHidden="1" w:unhideWhenUsed="1"/>
@@ -3464,10 +3301,8 @@
     <w:lsdException w:name="Table Subtle 2" w:semiHidden="1" w:unhideWhenUsed="1"/>
     <w:lsdException w:name="Table Web 1" w:semiHidden="1" w:unhideWhenUsed="1"/>
     <w:lsdException w:name="Table Web 2" w:semiHidden="1" w:unhideWhenUsed="1"/>
-    <w:lsdException w:name="Table Web 3" w:semiHidden="1" w:unhideWhenUsed="1"/>
     <w:lsdException w:name="Balloon Text" w:semiHidden="1" w:unhideWhenUsed="1"/>
     <w:lsdException w:name="Table Grid" w:uiPriority="39"/>
-    <w:lsdException w:name="Table Theme" w:semiHidden="1" w:unhideWhenUsed="1"/>
     <w:lsdException w:name="Placeholder Text" w:semiHidden="1"/>
     <w:lsdException w:name="No Spacing" w:uiPriority="1" w:qFormat="1"/>
     <w:lsdException w:name="Light Shading" w:uiPriority="60"/>
@@ -3685,6 +3520,7 @@
     <w:lsdException w:name="List Table 7 Colorful Accent 6" w:uiPriority="52"/>
     <w:lsdException w:name="Mention" w:semiHidden="1" w:unhideWhenUsed="1"/>
     <w:lsdException w:name="Smart Hyperlink" w:semiHidden="1" w:unhideWhenUsed="1"/>
+    <w:lsdException w:name="Smart Link" w:semiHidden="1" w:unhideWhenUsed="1"/>
   </w:latentStyles>
   <w:style w:type="paragraph" w:default="1" w:styleId="Normal">
     <w:name w:val="Normal"/>
@@ -4143,7 +3979,7 @@
 </file>
 
 <file path=customXml/itemProps1.xml><?xml version="1.0" encoding="utf-8"?>
-<ds:datastoreItem xmlns:ds="http://schemas.openxmlformats.org/officeDocument/2006/customXml" ds:itemID="{572F9DF8-9632-D24C-B297-BC30280335C2}">
+<ds:datastoreItem xmlns:ds="http://schemas.openxmlformats.org/officeDocument/2006/customXml" ds:itemID="{4FD068D9-8348-0C41-BF43-5D8073D67729}">
   <ds:schemaRefs>
     <ds:schemaRef ds:uri="http://schemas.openxmlformats.org/officeDocument/2006/bibliography"/>
   </ds:schemaRefs>

</xml_diff>

<commit_message>
Update resume to include recent industry experience
</commit_message>
<xml_diff>
--- a/cv/cv.docx
+++ b/cv/cv.docx
@@ -18,8 +18,6 @@
         <w:t>HYUNSU CHO</w:t>
       </w:r>
     </w:p>
-    <w:bookmarkStart w:id="0" w:name="_GoBack"/>
-    <w:bookmarkEnd w:id="0"/>
     <w:p>
       <w:pPr>
         <w:spacing w:line="276" w:lineRule="auto"/>
@@ -28,28 +26,12 @@
           <w:rFonts w:ascii="Calisto MT" w:hAnsi="Calisto MT"/>
         </w:rPr>
       </w:pPr>
-      <w:r>
-        <w:fldChar w:fldCharType="begin"/>
-      </w:r>
-      <w:r>
-        <w:instrText xml:space="preserve"> HYPERLINK "mailto:chyunsu@amazon.com" </w:instrText>
-      </w:r>
-      <w:r>
-        <w:fldChar w:fldCharType="separate"/>
-      </w:r>
-      <w:r>
-        <w:rPr>
-          <w:rStyle w:val="Hyperlink"/>
-          <w:rFonts w:ascii="Calisto MT" w:hAnsi="Calisto MT"/>
-        </w:rPr>
-        <w:t>chyunsu@amazon.com</w:t>
-      </w:r>
-      <w:r>
-        <w:rPr>
-          <w:rStyle w:val="Hyperlink"/>
-          <w:rFonts w:ascii="Calisto MT" w:hAnsi="Calisto MT"/>
-        </w:rPr>
-        <w:fldChar w:fldCharType="end"/>
+      <w:proofErr w:type="gramStart"/>
+      <w:r>
+        <w:rPr>
+          <w:rFonts w:ascii="Calisto MT" w:hAnsi="Calisto MT"/>
+        </w:rPr>
+        <w:t>chohyu01@cs.washington.edu</w:t>
       </w:r>
       <w:r>
         <w:rPr>
@@ -69,6 +51,7 @@
         </w:rPr>
         <w:t>●</w:t>
       </w:r>
+      <w:proofErr w:type="gramEnd"/>
       <w:r>
         <w:rPr>
           <w:rFonts w:ascii="Calisto MT" w:hAnsi="Calisto MT"/>
@@ -123,9 +106,409 @@
             <w:rStyle w:val="Hyperlink"/>
             <w:rFonts w:ascii="Calisto MT" w:hAnsi="Calisto MT"/>
           </w:rPr>
-          <w:t>https://hyunsu-cho.io</w:t>
+          <w:t>https</w:t>
+        </w:r>
+        <w:r>
+          <w:rPr>
+            <w:rStyle w:val="Hyperlink"/>
+            <w:rFonts w:ascii="Calisto MT" w:hAnsi="Calisto MT"/>
+          </w:rPr>
+          <w:t>:</w:t>
+        </w:r>
+        <w:r>
+          <w:rPr>
+            <w:rStyle w:val="Hyperlink"/>
+            <w:rFonts w:ascii="Calisto MT" w:hAnsi="Calisto MT"/>
+          </w:rPr>
+          <w:t>//hyunsu-cho.io</w:t>
         </w:r>
       </w:hyperlink>
+    </w:p>
+    <w:p>
+      <w:pPr>
+        <w:pStyle w:val="Heading1"/>
+        <w:spacing w:line="276" w:lineRule="auto"/>
+        <w:rPr>
+          <w:rStyle w:val="Heading1Char"/>
+          <w:rFonts w:ascii="Calisto MT" w:hAnsi="Calisto MT"/>
+        </w:rPr>
+      </w:pPr>
+      <w:r>
+        <w:rPr>
+          <w:rFonts w:ascii="Calisto MT" w:hAnsi="Calisto MT"/>
+        </w:rPr>
+        <w:t>Experience</w:t>
+      </w:r>
+    </w:p>
+    <w:p>
+      <w:pPr>
+        <w:pStyle w:val="ListParagraph"/>
+        <w:numPr>
+          <w:ilvl w:val="0"/>
+          <w:numId w:val="12"/>
+        </w:numPr>
+        <w:spacing w:line="276" w:lineRule="auto"/>
+        <w:rPr>
+          <w:rFonts w:ascii="Calisto MT" w:hAnsi="Calisto MT"/>
+        </w:rPr>
+      </w:pPr>
+      <w:r>
+        <w:rPr>
+          <w:rFonts w:ascii="Calisto MT" w:hAnsi="Calisto MT"/>
+          <w:b/>
+        </w:rPr>
+        <w:t xml:space="preserve">Lead Maintainer </w:t>
+      </w:r>
+      <w:r>
+        <w:rPr>
+          <w:rFonts w:ascii="Calisto MT" w:hAnsi="Calisto MT"/>
+        </w:rPr>
+        <w:t xml:space="preserve">of </w:t>
+      </w:r>
+      <w:proofErr w:type="spellStart"/>
+      <w:r>
+        <w:rPr>
+          <w:rFonts w:ascii="Calisto MT" w:hAnsi="Calisto MT"/>
+        </w:rPr>
+        <w:t>XGBoost</w:t>
+      </w:r>
+      <w:proofErr w:type="spellEnd"/>
+      <w:r>
+        <w:rPr>
+          <w:rFonts w:ascii="Calisto MT" w:hAnsi="Calisto MT"/>
+        </w:rPr>
+        <w:t xml:space="preserve"> project. 2016–Present.</w:t>
+      </w:r>
+      <w:r>
+        <w:rPr>
+          <w:rFonts w:ascii="Calisto MT" w:hAnsi="Calisto MT"/>
+        </w:rPr>
+        <w:br/>
+      </w:r>
+      <w:proofErr w:type="spellStart"/>
+      <w:r>
+        <w:rPr>
+          <w:rFonts w:ascii="Calisto MT" w:hAnsi="Calisto MT"/>
+        </w:rPr>
+        <w:t>XGBoost</w:t>
+      </w:r>
+      <w:proofErr w:type="spellEnd"/>
+      <w:r>
+        <w:rPr>
+          <w:rFonts w:ascii="Calisto MT" w:hAnsi="Calisto MT"/>
+        </w:rPr>
+        <w:t xml:space="preserve"> is an efficient, scalable </w:t>
+      </w:r>
+      <w:r>
+        <w:rPr>
+          <w:rFonts w:ascii="Calisto MT" w:hAnsi="Calisto MT"/>
+        </w:rPr>
+        <w:t>library</w:t>
+      </w:r>
+      <w:r>
+        <w:rPr>
+          <w:rFonts w:ascii="Calisto MT" w:hAnsi="Calisto MT"/>
+        </w:rPr>
+        <w:t xml:space="preserve"> for gradient boosting. Available at </w:t>
+      </w:r>
+      <w:hyperlink r:id="rId7" w:history="1">
+        <w:r>
+          <w:rPr>
+            <w:rStyle w:val="Hyperlink"/>
+            <w:rFonts w:ascii="Calisto MT" w:hAnsi="Calisto MT"/>
+          </w:rPr>
+          <w:t>https://github.com/dmlc/xgboost</w:t>
+        </w:r>
+      </w:hyperlink>
+      <w:r>
+        <w:rPr>
+          <w:rFonts w:ascii="Calisto MT" w:hAnsi="Calisto MT"/>
+        </w:rPr>
+        <w:t>.</w:t>
+      </w:r>
+      <w:r>
+        <w:rPr>
+          <w:rFonts w:ascii="Calisto MT" w:hAnsi="Calisto MT"/>
+        </w:rPr>
+        <w:t xml:space="preserve"> Over the years, I made substantial contribution to the core C++ portion of </w:t>
+      </w:r>
+      <w:proofErr w:type="spellStart"/>
+      <w:r>
+        <w:rPr>
+          <w:rFonts w:ascii="Calisto MT" w:hAnsi="Calisto MT"/>
+        </w:rPr>
+        <w:t>XGBoost</w:t>
+      </w:r>
+      <w:proofErr w:type="spellEnd"/>
+      <w:r>
+        <w:rPr>
+          <w:rFonts w:ascii="Calisto MT" w:hAnsi="Calisto MT"/>
+        </w:rPr>
+        <w:t>, including a new histogram-based tree training algorithm. I also built and have maintained a continuous integration server (</w:t>
+      </w:r>
+      <w:hyperlink r:id="rId8" w:history="1">
+        <w:r>
+          <w:rPr>
+            <w:rStyle w:val="Hyperlink"/>
+            <w:rFonts w:ascii="Calisto MT" w:hAnsi="Calisto MT"/>
+          </w:rPr>
+          <w:t>https://xgboost-ci.net</w:t>
+        </w:r>
+      </w:hyperlink>
+      <w:r>
+        <w:rPr>
+          <w:rFonts w:ascii="Calisto MT" w:hAnsi="Calisto MT"/>
+        </w:rPr>
+        <w:t>)</w:t>
+      </w:r>
+      <w:r>
+        <w:rPr>
+          <w:rFonts w:ascii="Calisto MT" w:hAnsi="Calisto MT"/>
+        </w:rPr>
+        <w:t xml:space="preserve"> using Jenkins. The server runs a variety of tests targeting multiple</w:t>
+      </w:r>
+      <w:r>
+        <w:rPr>
+          <w:rFonts w:ascii="Calisto MT" w:hAnsi="Calisto MT"/>
+        </w:rPr>
+        <w:t xml:space="preserve"> data infrastructures (</w:t>
+      </w:r>
+      <w:proofErr w:type="spellStart"/>
+      <w:r>
+        <w:rPr>
+          <w:rFonts w:ascii="Calisto MT" w:hAnsi="Calisto MT"/>
+        </w:rPr>
+        <w:t>dask</w:t>
+      </w:r>
+      <w:proofErr w:type="spellEnd"/>
+      <w:r>
+        <w:rPr>
+          <w:rFonts w:ascii="Calisto MT" w:hAnsi="Calisto MT"/>
+        </w:rPr>
+        <w:t>, Apache Spark)</w:t>
+      </w:r>
+      <w:r>
+        <w:rPr>
+          <w:rFonts w:ascii="Calisto MT" w:hAnsi="Calisto MT"/>
+        </w:rPr>
+        <w:t xml:space="preserve"> and NVIDIA GPUs.</w:t>
+      </w:r>
+      <w:r>
+        <w:rPr>
+          <w:rFonts w:ascii="Calisto MT" w:hAnsi="Calisto MT"/>
+        </w:rPr>
+        <w:t xml:space="preserve"> Starting version 0.70, I have been in charge of making releases and successfull</w:t>
+      </w:r>
+      <w:bookmarkStart w:id="0" w:name="_GoBack"/>
+      <w:bookmarkEnd w:id="0"/>
+      <w:r>
+        <w:rPr>
+          <w:rFonts w:ascii="Calisto MT" w:hAnsi="Calisto MT"/>
+        </w:rPr>
+        <w:t>y published 7 releases.</w:t>
+      </w:r>
+    </w:p>
+    <w:p>
+      <w:pPr>
+        <w:pStyle w:val="ListParagraph"/>
+        <w:numPr>
+          <w:ilvl w:val="0"/>
+          <w:numId w:val="12"/>
+        </w:numPr>
+        <w:spacing w:line="276" w:lineRule="auto"/>
+        <w:rPr>
+          <w:rFonts w:ascii="Calisto MT" w:hAnsi="Calisto MT"/>
+        </w:rPr>
+      </w:pPr>
+      <w:r>
+        <w:rPr>
+          <w:rFonts w:ascii="Calisto MT" w:hAnsi="Calisto MT"/>
+          <w:b/>
+        </w:rPr>
+        <w:t>Applied Scientist</w:t>
+      </w:r>
+      <w:r>
+        <w:rPr>
+          <w:rFonts w:ascii="Calisto MT" w:hAnsi="Calisto MT"/>
+        </w:rPr>
+        <w:t>, Amazon Web Services. January 2018–Present.</w:t>
+      </w:r>
+      <w:r>
+        <w:rPr>
+          <w:rFonts w:ascii="Calisto MT" w:hAnsi="Calisto MT"/>
+        </w:rPr>
+        <w:br/>
+        <w:t xml:space="preserve">I was part of initial efforts to launch </w:t>
+      </w:r>
+      <w:hyperlink r:id="rId9" w:history="1">
+        <w:r>
+          <w:rPr>
+            <w:rStyle w:val="Hyperlink"/>
+            <w:rFonts w:ascii="Calisto MT" w:hAnsi="Calisto MT"/>
+          </w:rPr>
+          <w:t xml:space="preserve">Amazon </w:t>
+        </w:r>
+        <w:proofErr w:type="spellStart"/>
+        <w:r>
+          <w:rPr>
+            <w:rStyle w:val="Hyperlink"/>
+            <w:rFonts w:ascii="Calisto MT" w:hAnsi="Calisto MT"/>
+          </w:rPr>
+          <w:t>SageMaker</w:t>
+        </w:r>
+        <w:proofErr w:type="spellEnd"/>
+        <w:r>
+          <w:rPr>
+            <w:rStyle w:val="Hyperlink"/>
+            <w:rFonts w:ascii="Calisto MT" w:hAnsi="Calisto MT"/>
+          </w:rPr>
+          <w:t xml:space="preserve"> Neo service</w:t>
+        </w:r>
+      </w:hyperlink>
+      <w:r>
+        <w:rPr>
+          <w:rFonts w:ascii="Calisto MT" w:hAnsi="Calisto MT"/>
+        </w:rPr>
+        <w:t xml:space="preserve"> in November 2018.</w:t>
+      </w:r>
+      <w:r>
+        <w:rPr>
+          <w:rFonts w:ascii="Calisto MT" w:hAnsi="Calisto MT"/>
+        </w:rPr>
+        <w:t xml:space="preserve"> </w:t>
+      </w:r>
+      <w:r>
+        <w:rPr>
+          <w:rFonts w:ascii="Calisto MT" w:hAnsi="Calisto MT"/>
+        </w:rPr>
+        <w:t xml:space="preserve">Neo is a service that lets </w:t>
+      </w:r>
+      <w:r>
+        <w:rPr>
+          <w:rFonts w:ascii="Calisto MT" w:hAnsi="Calisto MT"/>
+        </w:rPr>
+        <w:t>users</w:t>
+      </w:r>
+      <w:r>
+        <w:rPr>
+          <w:rFonts w:ascii="Calisto MT" w:hAnsi="Calisto MT"/>
+        </w:rPr>
+        <w:t xml:space="preserve"> optimize machine learning models and deploy to the cloud and various edge devices. My intern project, </w:t>
+      </w:r>
+      <w:proofErr w:type="spellStart"/>
+      <w:r>
+        <w:rPr>
+          <w:rFonts w:ascii="Calisto MT" w:hAnsi="Calisto MT"/>
+        </w:rPr>
+        <w:t>Treelite</w:t>
+      </w:r>
+      <w:proofErr w:type="spellEnd"/>
+      <w:r>
+        <w:rPr>
+          <w:rFonts w:ascii="Calisto MT" w:hAnsi="Calisto MT"/>
+        </w:rPr>
+        <w:t>, (see below) was crucial in expanding the scope of Neo to include decision tree models, where originally it only aimed to support neural nets.</w:t>
+      </w:r>
+    </w:p>
+    <w:p>
+      <w:pPr>
+        <w:pStyle w:val="ListParagraph"/>
+        <w:numPr>
+          <w:ilvl w:val="0"/>
+          <w:numId w:val="12"/>
+        </w:numPr>
+        <w:spacing w:line="276" w:lineRule="auto"/>
+        <w:rPr>
+          <w:rFonts w:ascii="Calisto MT" w:hAnsi="Calisto MT"/>
+        </w:rPr>
+      </w:pPr>
+      <w:r>
+        <w:rPr>
+          <w:rFonts w:ascii="Calisto MT" w:hAnsi="Calisto MT"/>
+          <w:b/>
+        </w:rPr>
+        <w:t>Applied Scientist Intern</w:t>
+      </w:r>
+      <w:r>
+        <w:rPr>
+          <w:rFonts w:ascii="Calisto MT" w:hAnsi="Calisto MT"/>
+        </w:rPr>
+        <w:t>, Amazon Web Services. June–December 2017.</w:t>
+      </w:r>
+      <w:r>
+        <w:rPr>
+          <w:rFonts w:ascii="Calisto MT" w:hAnsi="Calisto MT"/>
+        </w:rPr>
+        <w:br/>
+        <w:t>I created the</w:t>
+      </w:r>
+      <w:r>
+        <w:rPr>
+          <w:rFonts w:ascii="Calisto MT" w:hAnsi="Calisto MT"/>
+        </w:rPr>
+        <w:t xml:space="preserve"> </w:t>
+      </w:r>
+      <w:proofErr w:type="spellStart"/>
+      <w:r>
+        <w:rPr>
+          <w:rFonts w:ascii="Calisto MT" w:hAnsi="Calisto MT"/>
+        </w:rPr>
+        <w:t>Treelite</w:t>
+      </w:r>
+      <w:proofErr w:type="spellEnd"/>
+      <w:r>
+        <w:rPr>
+          <w:rFonts w:ascii="Calisto MT" w:hAnsi="Calisto MT"/>
+        </w:rPr>
+        <w:t xml:space="preserve"> project, a model compiler/optimizer for decision tree ensemble</w:t>
+      </w:r>
+      <w:r>
+        <w:rPr>
+          <w:rFonts w:ascii="Calisto MT" w:hAnsi="Calisto MT"/>
+        </w:rPr>
+        <w:t xml:space="preserve">s. Available at </w:t>
+      </w:r>
+      <w:hyperlink r:id="rId10" w:history="1">
+        <w:r>
+          <w:rPr>
+            <w:rStyle w:val="Hyperlink"/>
+            <w:rFonts w:ascii="Calisto MT" w:hAnsi="Calisto MT"/>
+          </w:rPr>
+          <w:t>https://github.com/dmlc/treelite</w:t>
+        </w:r>
+      </w:hyperlink>
+      <w:r>
+        <w:rPr>
+          <w:rFonts w:ascii="Calisto MT" w:hAnsi="Calisto MT"/>
+        </w:rPr>
+        <w:t>.</w:t>
+      </w:r>
+    </w:p>
+    <w:p>
+      <w:pPr>
+        <w:pStyle w:val="ListParagraph"/>
+        <w:numPr>
+          <w:ilvl w:val="0"/>
+          <w:numId w:val="12"/>
+        </w:numPr>
+        <w:spacing w:line="276" w:lineRule="auto"/>
+        <w:rPr>
+          <w:rFonts w:ascii="Calisto MT" w:hAnsi="Calisto MT"/>
+        </w:rPr>
+      </w:pPr>
+      <w:r>
+        <w:rPr>
+          <w:rFonts w:ascii="Calisto MT" w:hAnsi="Calisto MT"/>
+          <w:b/>
+        </w:rPr>
+        <w:t>Teaching Assistant</w:t>
+      </w:r>
+      <w:r>
+        <w:rPr>
+          <w:rFonts w:ascii="Calisto MT" w:hAnsi="Calisto MT"/>
+        </w:rPr>
+        <w:t>, Machine Learning Specialization at Coursera. 2015–2017.</w:t>
+      </w:r>
     </w:p>
     <w:p>
       <w:pPr>
@@ -229,7 +612,10 @@
         </w:numPr>
         <w:spacing w:line="276" w:lineRule="auto"/>
         <w:rPr>
-          <w:rFonts w:ascii="Calisto MT" w:hAnsi="Calisto MT"/>
+          <w:rStyle w:val="Hyperlink"/>
+          <w:rFonts w:ascii="Calisto MT" w:hAnsi="Calisto MT"/>
+          <w:color w:val="auto"/>
+          <w:u w:val="none"/>
         </w:rPr>
       </w:pPr>
       <w:r>
@@ -238,36 +624,24 @@
         </w:rPr>
         <w:t xml:space="preserve">Advisor: </w:t>
       </w:r>
-      <w:hyperlink r:id="rId7" w:history="1">
+      <w:hyperlink r:id="rId11" w:history="1">
         <w:r>
           <w:rPr>
             <w:rStyle w:val="Hyperlink"/>
             <w:rFonts w:ascii="Calisto MT" w:hAnsi="Calisto MT"/>
           </w:rPr>
-          <w:t>Carlos Guestrin</w:t>
+          <w:t xml:space="preserve">Carlos </w:t>
         </w:r>
+        <w:proofErr w:type="spellStart"/>
+        <w:r>
+          <w:rPr>
+            <w:rStyle w:val="Hyperlink"/>
+            <w:rFonts w:ascii="Calisto MT" w:hAnsi="Calisto MT"/>
+          </w:rPr>
+          <w:t>Guestrin</w:t>
+        </w:r>
+        <w:proofErr w:type="spellEnd"/>
       </w:hyperlink>
-    </w:p>
-    <w:p>
-      <w:pPr>
-        <w:spacing w:line="276" w:lineRule="auto"/>
-        <w:rPr>
-          <w:rFonts w:ascii="Calisto MT" w:hAnsi="Calisto MT"/>
-        </w:rPr>
-      </w:pPr>
-      <w:r>
-        <w:rPr>
-          <w:rFonts w:ascii="Calisto MT" w:hAnsi="Calisto MT"/>
-          <w:b/>
-        </w:rPr>
-        <w:t>B.S. in Computer Science and B.S. in Mathematics</w:t>
-      </w:r>
-      <w:r>
-        <w:rPr>
-          <w:rFonts w:ascii="Calisto MT" w:hAnsi="Calisto MT"/>
-        </w:rPr>
-        <w:t>, Trinity College, Hartford, CT</w:t>
-      </w:r>
     </w:p>
     <w:p>
       <w:pPr>
@@ -279,31 +653,34 @@
         <w:spacing w:line="276" w:lineRule="auto"/>
         <w:rPr>
           <w:rFonts w:ascii="Calisto MT" w:hAnsi="Calisto MT"/>
-          <w:szCs w:val="20"/>
-        </w:rPr>
-      </w:pPr>
-      <w:r>
-        <w:rPr>
-          <w:rFonts w:ascii="Calisto MT" w:hAnsi="Calisto MT"/>
-          <w:szCs w:val="20"/>
-        </w:rPr>
-        <w:t>September 2011 – May 2015</w:t>
+        </w:rPr>
+      </w:pPr>
+      <w:r>
+        <w:rPr>
+          <w:rFonts w:ascii="Calisto MT" w:hAnsi="Calisto MT"/>
+        </w:rPr>
+        <w:t>Research area: machine learning systems</w:t>
       </w:r>
     </w:p>
     <w:p>
       <w:pPr>
-        <w:pStyle w:val="Heading1"/>
         <w:spacing w:line="276" w:lineRule="auto"/>
         <w:rPr>
-          <w:rStyle w:val="Heading1Char"/>
-          <w:rFonts w:ascii="Calisto MT" w:hAnsi="Calisto MT"/>
-        </w:rPr>
-      </w:pPr>
-      <w:r>
-        <w:rPr>
-          <w:rFonts w:ascii="Calisto MT" w:hAnsi="Calisto MT"/>
-        </w:rPr>
-        <w:t>Experience</w:t>
+          <w:rFonts w:ascii="Calisto MT" w:hAnsi="Calisto MT"/>
+        </w:rPr>
+      </w:pPr>
+      <w:r>
+        <w:rPr>
+          <w:rFonts w:ascii="Calisto MT" w:hAnsi="Calisto MT"/>
+          <w:b/>
+        </w:rPr>
+        <w:t>B.S. in Computer Science and B.S. in Mathematics</w:t>
+      </w:r>
+      <w:r>
+        <w:rPr>
+          <w:rFonts w:ascii="Calisto MT" w:hAnsi="Calisto MT"/>
+        </w:rPr>
+        <w:t>, Trinity College, Hartford, CT</w:t>
       </w:r>
     </w:p>
     <w:p>
@@ -311,365 +688,20 @@
         <w:pStyle w:val="ListParagraph"/>
         <w:numPr>
           <w:ilvl w:val="0"/>
-          <w:numId w:val="12"/>
+          <w:numId w:val="10"/>
         </w:numPr>
         <w:spacing w:line="276" w:lineRule="auto"/>
         <w:rPr>
           <w:rFonts w:ascii="Calisto MT" w:hAnsi="Calisto MT"/>
-        </w:rPr>
-      </w:pPr>
-      <w:r>
-        <w:rPr>
-          <w:rFonts w:ascii="Calisto MT" w:hAnsi="Calisto MT"/>
-          <w:b/>
-        </w:rPr>
-        <w:t>Applied Scientist</w:t>
-      </w:r>
-      <w:r>
-        <w:rPr>
-          <w:rFonts w:ascii="Calisto MT" w:hAnsi="Calisto MT"/>
-        </w:rPr>
-        <w:t>, Amazon Web Services. January 2018</w:t>
-      </w:r>
-      <w:r>
-        <w:rPr>
-          <w:rFonts w:ascii="Calisto MT" w:hAnsi="Calisto MT"/>
-        </w:rPr>
-        <w:t>–</w:t>
-      </w:r>
-      <w:r>
-        <w:rPr>
-          <w:rFonts w:ascii="Calisto MT" w:hAnsi="Calisto MT"/>
-        </w:rPr>
-        <w:t>Present.</w:t>
-      </w:r>
-      <w:r>
-        <w:rPr>
-          <w:rFonts w:ascii="Calisto MT" w:hAnsi="Calisto MT"/>
-        </w:rPr>
-        <w:br/>
-      </w:r>
-      <w:r>
-        <w:rPr>
-          <w:rFonts w:ascii="Calisto MT" w:hAnsi="Calisto MT"/>
-          <w:sz w:val="20"/>
           <w:szCs w:val="20"/>
         </w:rPr>
-        <w:t xml:space="preserve">I was part of initial efforts to launch </w:t>
-      </w:r>
-      <w:hyperlink r:id="rId8" w:history="1">
-        <w:r>
-          <w:rPr>
-            <w:rStyle w:val="Hyperlink"/>
-            <w:rFonts w:ascii="Calisto MT" w:hAnsi="Calisto MT"/>
-            <w:sz w:val="20"/>
-            <w:szCs w:val="20"/>
-          </w:rPr>
-          <w:t>Amazon SageMaker Ne</w:t>
-        </w:r>
-        <w:r>
-          <w:rPr>
-            <w:rStyle w:val="Hyperlink"/>
-            <w:rFonts w:ascii="Calisto MT" w:hAnsi="Calisto MT"/>
-            <w:sz w:val="20"/>
-            <w:szCs w:val="20"/>
-          </w:rPr>
-          <w:t>o service</w:t>
-        </w:r>
-      </w:hyperlink>
-      <w:r>
-        <w:rPr>
-          <w:rFonts w:ascii="Calisto MT" w:hAnsi="Calisto MT"/>
-          <w:sz w:val="20"/>
+      </w:pPr>
+      <w:r>
+        <w:rPr>
+          <w:rFonts w:ascii="Calisto MT" w:hAnsi="Calisto MT"/>
           <w:szCs w:val="20"/>
         </w:rPr>
-        <w:t xml:space="preserve"> in November 2018.</w:t>
-      </w:r>
-    </w:p>
-    <w:p>
-      <w:pPr>
-        <w:pStyle w:val="ListParagraph"/>
-        <w:numPr>
-          <w:ilvl w:val="0"/>
-          <w:numId w:val="12"/>
-        </w:numPr>
-        <w:spacing w:line="276" w:lineRule="auto"/>
-        <w:rPr>
-          <w:rFonts w:ascii="Calisto MT" w:hAnsi="Calisto MT"/>
-        </w:rPr>
-      </w:pPr>
-      <w:r>
-        <w:rPr>
-          <w:rFonts w:ascii="Calisto MT" w:hAnsi="Calisto MT"/>
-          <w:b/>
-        </w:rPr>
-        <w:t>Applied Scientist Intern</w:t>
-      </w:r>
-      <w:r>
-        <w:rPr>
-          <w:rFonts w:ascii="Calisto MT" w:hAnsi="Calisto MT"/>
-        </w:rPr>
-        <w:t>,</w:t>
-      </w:r>
-      <w:r>
-        <w:rPr>
-          <w:rFonts w:ascii="Calisto MT" w:hAnsi="Calisto MT"/>
-        </w:rPr>
-        <w:t xml:space="preserve"> Amazon Web Services</w:t>
-      </w:r>
-      <w:r>
-        <w:rPr>
-          <w:rFonts w:ascii="Calisto MT" w:hAnsi="Calisto MT"/>
-        </w:rPr>
-        <w:t>. June–</w:t>
-      </w:r>
-      <w:r>
-        <w:rPr>
-          <w:rFonts w:ascii="Calisto MT" w:hAnsi="Calisto MT"/>
-        </w:rPr>
-        <w:t>December</w:t>
-      </w:r>
-      <w:r>
-        <w:rPr>
-          <w:rFonts w:ascii="Calisto MT" w:hAnsi="Calisto MT"/>
-        </w:rPr>
-        <w:t xml:space="preserve"> 2017</w:t>
-      </w:r>
-      <w:r>
-        <w:rPr>
-          <w:rFonts w:ascii="Calisto MT" w:hAnsi="Calisto MT"/>
-        </w:rPr>
-        <w:t>.</w:t>
-      </w:r>
-    </w:p>
-    <w:p>
-      <w:pPr>
-        <w:pStyle w:val="ListParagraph"/>
-        <w:numPr>
-          <w:ilvl w:val="0"/>
-          <w:numId w:val="12"/>
-        </w:numPr>
-        <w:spacing w:line="276" w:lineRule="auto"/>
-        <w:rPr>
-          <w:rFonts w:ascii="Calisto MT" w:hAnsi="Calisto MT"/>
-          <w:sz w:val="20"/>
-        </w:rPr>
-      </w:pPr>
-      <w:r>
-        <w:rPr>
-          <w:rFonts w:ascii="Calisto MT" w:hAnsi="Calisto MT"/>
-          <w:b/>
-        </w:rPr>
-        <w:t>Lead</w:t>
-      </w:r>
-      <w:r>
-        <w:rPr>
-          <w:rFonts w:ascii="Calisto MT" w:hAnsi="Calisto MT"/>
-          <w:b/>
-        </w:rPr>
-        <w:t xml:space="preserve"> Maintainer </w:t>
-      </w:r>
-      <w:r>
-        <w:rPr>
-          <w:rFonts w:ascii="Calisto MT" w:hAnsi="Calisto MT"/>
-        </w:rPr>
-        <w:t>of</w:t>
-      </w:r>
-      <w:r>
-        <w:rPr>
-          <w:rFonts w:ascii="Calisto MT" w:hAnsi="Calisto MT"/>
-        </w:rPr>
-        <w:t xml:space="preserve"> </w:t>
-      </w:r>
-      <w:r>
-        <w:rPr>
-          <w:rFonts w:ascii="Calisto MT" w:hAnsi="Calisto MT"/>
-        </w:rPr>
-        <w:t>XGBoost project. 2016</w:t>
-      </w:r>
-      <w:r>
-        <w:rPr>
-          <w:rFonts w:ascii="Calisto MT" w:hAnsi="Calisto MT"/>
-        </w:rPr>
-        <w:t>–Present.</w:t>
-      </w:r>
-      <w:r>
-        <w:rPr>
-          <w:rFonts w:ascii="Calisto MT" w:hAnsi="Calisto MT"/>
-          <w:sz w:val="20"/>
-        </w:rPr>
-        <w:br/>
-        <w:t xml:space="preserve">XGBoost is an efficient, scalable framework for gradient boosting. Available at </w:t>
-      </w:r>
-      <w:hyperlink r:id="rId9" w:history="1">
-        <w:r>
-          <w:rPr>
-            <w:rStyle w:val="Hyperlink"/>
-            <w:rFonts w:ascii="Calisto MT" w:hAnsi="Calisto MT"/>
-            <w:sz w:val="20"/>
-          </w:rPr>
-          <w:t>https://github.com/dmlc/xgboost</w:t>
-        </w:r>
-      </w:hyperlink>
-      <w:r>
-        <w:rPr>
-          <w:rFonts w:ascii="Calisto MT" w:hAnsi="Calisto MT"/>
-          <w:sz w:val="20"/>
-        </w:rPr>
-        <w:t>.</w:t>
-      </w:r>
-    </w:p>
-    <w:p>
-      <w:pPr>
-        <w:pStyle w:val="ListParagraph"/>
-        <w:numPr>
-          <w:ilvl w:val="0"/>
-          <w:numId w:val="12"/>
-        </w:numPr>
-        <w:spacing w:line="276" w:lineRule="auto"/>
-        <w:rPr>
-          <w:rFonts w:ascii="Calisto MT" w:hAnsi="Calisto MT"/>
-        </w:rPr>
-      </w:pPr>
-      <w:r>
-        <w:rPr>
-          <w:rFonts w:ascii="Calisto MT" w:hAnsi="Calisto MT"/>
-          <w:b/>
-        </w:rPr>
-        <w:t>Owner and Maintainer</w:t>
-      </w:r>
-      <w:r>
-        <w:rPr>
-          <w:rFonts w:ascii="Calisto MT" w:hAnsi="Calisto MT"/>
-        </w:rPr>
-        <w:t xml:space="preserve"> of Treelite project. 2017</w:t>
-      </w:r>
-      <w:r>
-        <w:rPr>
-          <w:rFonts w:ascii="Calisto MT" w:hAnsi="Calisto MT"/>
-        </w:rPr>
-        <w:t>–Present.</w:t>
-      </w:r>
-      <w:r>
-        <w:rPr>
-          <w:rFonts w:ascii="Calisto MT" w:hAnsi="Calisto MT"/>
-        </w:rPr>
-        <w:br/>
-      </w:r>
-      <w:r>
-        <w:rPr>
-          <w:rFonts w:ascii="Calisto MT" w:hAnsi="Calisto MT"/>
-          <w:sz w:val="20"/>
-          <w:szCs w:val="20"/>
-        </w:rPr>
-        <w:t xml:space="preserve">Treelite is a framework for easy and efficient deployment of decision tree ensembles. Available at </w:t>
-      </w:r>
-      <w:hyperlink r:id="rId10" w:history="1">
-        <w:r>
-          <w:rPr>
-            <w:rStyle w:val="Hyperlink"/>
-            <w:rFonts w:ascii="Calisto MT" w:hAnsi="Calisto MT"/>
-            <w:sz w:val="20"/>
-            <w:szCs w:val="20"/>
-          </w:rPr>
-          <w:t>https://github.com/dmlc/treelite</w:t>
-        </w:r>
-      </w:hyperlink>
-      <w:r>
-        <w:rPr>
-          <w:rFonts w:ascii="Calisto MT" w:hAnsi="Calisto MT"/>
-          <w:sz w:val="20"/>
-          <w:szCs w:val="20"/>
-        </w:rPr>
-        <w:t>.</w:t>
-      </w:r>
-      <w:r>
-        <w:rPr>
-          <w:rFonts w:ascii="Calisto MT" w:hAnsi="Calisto MT"/>
-          <w:sz w:val="20"/>
-          <w:szCs w:val="20"/>
-        </w:rPr>
-        <w:t xml:space="preserve"> Treelite is used within </w:t>
-      </w:r>
-      <w:hyperlink r:id="rId11" w:history="1">
-        <w:r>
-          <w:rPr>
-            <w:rStyle w:val="Hyperlink"/>
-            <w:rFonts w:ascii="Calisto MT" w:hAnsi="Calisto MT"/>
-            <w:sz w:val="20"/>
-            <w:szCs w:val="20"/>
-          </w:rPr>
-          <w:t>Amazon SageMaker Neo</w:t>
-        </w:r>
-        <w:r>
-          <w:rPr>
-            <w:rStyle w:val="Hyperlink"/>
-            <w:rFonts w:ascii="Calisto MT" w:hAnsi="Calisto MT"/>
-            <w:sz w:val="20"/>
-            <w:szCs w:val="20"/>
-          </w:rPr>
-          <w:t xml:space="preserve"> service</w:t>
-        </w:r>
-      </w:hyperlink>
-      <w:r>
-        <w:rPr>
-          <w:rFonts w:ascii="Calisto MT" w:hAnsi="Calisto MT"/>
-          <w:sz w:val="20"/>
-          <w:szCs w:val="20"/>
-        </w:rPr>
-        <w:t>.</w:t>
-      </w:r>
-    </w:p>
-    <w:p>
-      <w:pPr>
-        <w:pStyle w:val="ListParagraph"/>
-        <w:numPr>
-          <w:ilvl w:val="0"/>
-          <w:numId w:val="12"/>
-        </w:numPr>
-        <w:spacing w:line="276" w:lineRule="auto"/>
-        <w:rPr>
-          <w:rFonts w:ascii="Calisto MT" w:hAnsi="Calisto MT"/>
-          <w:sz w:val="20"/>
-        </w:rPr>
-      </w:pPr>
-      <w:r>
-        <w:rPr>
-          <w:rFonts w:ascii="Calisto MT" w:hAnsi="Calisto MT"/>
-          <w:b/>
-        </w:rPr>
-        <w:t>Teaching</w:t>
-      </w:r>
-      <w:r>
-        <w:rPr>
-          <w:rFonts w:ascii="Calisto MT" w:hAnsi="Calisto MT"/>
-          <w:b/>
-        </w:rPr>
-        <w:t xml:space="preserve"> Assistant</w:t>
-      </w:r>
-      <w:r>
-        <w:rPr>
-          <w:rFonts w:ascii="Calisto MT" w:hAnsi="Calisto MT"/>
-        </w:rPr>
-        <w:t>, Machine Learning Specialization at Coursera. 2015</w:t>
-      </w:r>
-      <w:r>
-        <w:rPr>
-          <w:rFonts w:ascii="Calisto MT" w:hAnsi="Calisto MT"/>
-        </w:rPr>
-        <w:t>–</w:t>
-      </w:r>
-      <w:r>
-        <w:rPr>
-          <w:rFonts w:ascii="Calisto MT" w:hAnsi="Calisto MT"/>
-        </w:rPr>
-        <w:t>2017</w:t>
-      </w:r>
-      <w:r>
-        <w:rPr>
-          <w:rFonts w:ascii="Calisto MT" w:hAnsi="Calisto MT"/>
-        </w:rPr>
-        <w:t>.</w:t>
+        <w:t>September 2011 – May 2015</w:t>
       </w:r>
     </w:p>
     <w:p>
@@ -778,6 +810,12 @@
         <w:rPr>
           <w:rFonts w:ascii="Calisto MT" w:hAnsi="Calisto MT"/>
         </w:rPr>
+        <w:t xml:space="preserve">Selected </w:t>
+      </w:r>
+      <w:r>
+        <w:rPr>
+          <w:rFonts w:ascii="Calisto MT" w:hAnsi="Calisto MT"/>
+        </w:rPr>
         <w:t>Peer-Reviewed Publications</w:t>
       </w:r>
     </w:p>
@@ -797,7 +835,49 @@
         <w:rPr>
           <w:rFonts w:ascii="Calisto MT" w:hAnsi="Calisto MT"/>
         </w:rPr>
-        <w:t>Theodore Vasiloudis, Hyunsu Cho, and Henrik Boström. “Block-distributed Gradient Boosted Trees</w:t>
+        <w:t xml:space="preserve">Theodore </w:t>
+      </w:r>
+      <w:proofErr w:type="spellStart"/>
+      <w:r>
+        <w:rPr>
+          <w:rFonts w:ascii="Calisto MT" w:hAnsi="Calisto MT"/>
+        </w:rPr>
+        <w:t>Vasiloudis</w:t>
+      </w:r>
+      <w:proofErr w:type="spellEnd"/>
+      <w:r>
+        <w:rPr>
+          <w:rFonts w:ascii="Calisto MT" w:hAnsi="Calisto MT"/>
+        </w:rPr>
+        <w:t xml:space="preserve">, </w:t>
+      </w:r>
+      <w:proofErr w:type="spellStart"/>
+      <w:r>
+        <w:rPr>
+          <w:rFonts w:ascii="Calisto MT" w:hAnsi="Calisto MT"/>
+        </w:rPr>
+        <w:t>Hyunsu</w:t>
+      </w:r>
+      <w:proofErr w:type="spellEnd"/>
+      <w:r>
+        <w:rPr>
+          <w:rFonts w:ascii="Calisto MT" w:hAnsi="Calisto MT"/>
+        </w:rPr>
+        <w:t xml:space="preserve"> Cho, and Henrik </w:t>
+      </w:r>
+      <w:proofErr w:type="spellStart"/>
+      <w:r>
+        <w:rPr>
+          <w:rFonts w:ascii="Calisto MT" w:hAnsi="Calisto MT"/>
+        </w:rPr>
+        <w:t>Boström</w:t>
+      </w:r>
+      <w:proofErr w:type="spellEnd"/>
+      <w:r>
+        <w:rPr>
+          <w:rFonts w:ascii="Calisto MT" w:hAnsi="Calisto MT"/>
+        </w:rPr>
+        <w:t>. “Block-distributed Gradient Boosted Trees</w:t>
       </w:r>
       <w:r>
         <w:rPr>
@@ -828,7 +908,19 @@
         <w:rPr>
           <w:rFonts w:ascii="Calisto MT" w:hAnsi="Calisto MT"/>
         </w:rPr>
-        <w:t xml:space="preserve"> Best Short Paper Award.</w:t>
+        <w:t xml:space="preserve"> </w:t>
+      </w:r>
+      <w:r>
+        <w:rPr>
+          <w:rFonts w:ascii="Calisto MT" w:hAnsi="Calisto MT"/>
+        </w:rPr>
+        <w:t>Best Short Paper Award</w:t>
+      </w:r>
+      <w:r>
+        <w:rPr>
+          <w:rFonts w:ascii="Calisto MT" w:hAnsi="Calisto MT"/>
+        </w:rPr>
+        <w:t>.</w:t>
       </w:r>
     </w:p>
     <w:p>
@@ -843,11 +935,33 @@
           <w:rFonts w:ascii="Calisto MT" w:hAnsi="Calisto MT"/>
         </w:rPr>
       </w:pPr>
-      <w:r>
-        <w:rPr>
-          <w:rFonts w:ascii="Calisto MT" w:hAnsi="Calisto MT"/>
-        </w:rPr>
-        <w:t>Hyunsu Cho and Mu Li. “Treelite: toolbox for decision tree deployment</w:t>
+      <w:proofErr w:type="spellStart"/>
+      <w:r>
+        <w:rPr>
+          <w:rFonts w:ascii="Calisto MT" w:hAnsi="Calisto MT"/>
+        </w:rPr>
+        <w:t>Hyunsu</w:t>
+      </w:r>
+      <w:proofErr w:type="spellEnd"/>
+      <w:r>
+        <w:rPr>
+          <w:rFonts w:ascii="Calisto MT" w:hAnsi="Calisto MT"/>
+        </w:rPr>
+        <w:t xml:space="preserve"> Cho and Mu Li. “</w:t>
+      </w:r>
+      <w:proofErr w:type="spellStart"/>
+      <w:r>
+        <w:rPr>
+          <w:rFonts w:ascii="Calisto MT" w:hAnsi="Calisto MT"/>
+        </w:rPr>
+        <w:t>Treelite</w:t>
+      </w:r>
+      <w:proofErr w:type="spellEnd"/>
+      <w:r>
+        <w:rPr>
+          <w:rFonts w:ascii="Calisto MT" w:hAnsi="Calisto MT"/>
+        </w:rPr>
+        <w:t>: toolbox for decision tree deployment</w:t>
       </w:r>
       <w:r>
         <w:rPr>
@@ -855,12 +969,21 @@
         </w:rPr>
         <w:t xml:space="preserve">,” </w:t>
       </w:r>
+      <w:proofErr w:type="spellStart"/>
       <w:r>
         <w:rPr>
           <w:rFonts w:ascii="Calisto MT" w:hAnsi="Calisto MT"/>
           <w:i/>
         </w:rPr>
-        <w:t>SysML 2018</w:t>
+        <w:t>SysML</w:t>
+      </w:r>
+      <w:proofErr w:type="spellEnd"/>
+      <w:r>
+        <w:rPr>
+          <w:rFonts w:ascii="Calisto MT" w:hAnsi="Calisto MT"/>
+          <w:i/>
+        </w:rPr>
+        <w:t xml:space="preserve"> 2018</w:t>
       </w:r>
       <w:r>
         <w:rPr>
@@ -885,7 +1008,21 @@
         <w:rPr>
           <w:rFonts w:ascii="Calisto MT" w:hAnsi="Calisto MT"/>
         </w:rPr>
-        <w:t xml:space="preserve">Lin Cheng, Hyunsu Cho, and Peter Yoon. “An Accelerated Procedure for Hypergraph Coarsening on the GPU,” </w:t>
+        <w:t xml:space="preserve">Lin Cheng, </w:t>
+      </w:r>
+      <w:proofErr w:type="spellStart"/>
+      <w:r>
+        <w:rPr>
+          <w:rFonts w:ascii="Calisto MT" w:hAnsi="Calisto MT"/>
+        </w:rPr>
+        <w:t>Hyunsu</w:t>
+      </w:r>
+      <w:proofErr w:type="spellEnd"/>
+      <w:r>
+        <w:rPr>
+          <w:rFonts w:ascii="Calisto MT" w:hAnsi="Calisto MT"/>
+        </w:rPr>
+        <w:t xml:space="preserve"> Cho, and Peter Yoon. “An Accelerated Procedure for Hypergraph Coarsening on the GPU,” </w:t>
       </w:r>
       <w:r>
         <w:rPr>
@@ -917,116 +1054,6 @@
           <w:rFonts w:ascii="Calisto MT" w:hAnsi="Calisto MT"/>
         </w:rPr>
         <w:t>.</w:t>
-      </w:r>
-    </w:p>
-    <w:p>
-      <w:pPr>
-        <w:pStyle w:val="ListParagraph"/>
-        <w:numPr>
-          <w:ilvl w:val="0"/>
-          <w:numId w:val="18"/>
-        </w:numPr>
-        <w:spacing w:line="276" w:lineRule="auto"/>
-        <w:rPr>
-          <w:rFonts w:ascii="Calisto MT" w:hAnsi="Calisto MT"/>
-        </w:rPr>
-      </w:pPr>
-      <w:r>
-        <w:rPr>
-          <w:rFonts w:ascii="Calisto MT" w:hAnsi="Calisto MT"/>
-        </w:rPr>
-        <w:t xml:space="preserve">Hyunsu Cho and Peter Yoon. “A Memory-Efficient Algorithm for Large-Scale Symmetric Tridiagonal Eigenvalue Problem on Multi-GPU Systems,” </w:t>
-      </w:r>
-      <w:r>
-        <w:rPr>
-          <w:rFonts w:ascii="Calisto MT" w:hAnsi="Calisto MT"/>
-          <w:i/>
-        </w:rPr>
-        <w:t>Proceedings of the 2014 International Conference on Parallel and Distributed Processing Techniques and Applications</w:t>
-      </w:r>
-      <w:r>
-        <w:rPr>
-          <w:rFonts w:ascii="Calisto MT" w:hAnsi="Calisto MT"/>
-        </w:rPr>
-        <w:t>, pp. 568-573, Las Vegas, NV, July 24, 2014.</w:t>
-      </w:r>
-    </w:p>
-    <w:p>
-      <w:pPr>
-        <w:pStyle w:val="ListParagraph"/>
-        <w:numPr>
-          <w:ilvl w:val="0"/>
-          <w:numId w:val="18"/>
-        </w:numPr>
-        <w:spacing w:line="276" w:lineRule="auto"/>
-        <w:rPr>
-          <w:rFonts w:ascii="Calisto MT" w:hAnsi="Calisto MT"/>
-        </w:rPr>
-      </w:pPr>
-      <w:r>
-        <w:rPr>
-          <w:rFonts w:ascii="Calisto MT" w:hAnsi="Calisto MT"/>
-        </w:rPr>
-        <w:t xml:space="preserve">Lin Cheng, Hyunsu Cho, and Peter Yoon. “GPU Accelerated Vessel Segmentation Using Laplacian Eigenmaps,” </w:t>
-      </w:r>
-      <w:r>
-        <w:rPr>
-          <w:rFonts w:ascii="Calisto MT" w:hAnsi="Calisto MT"/>
-          <w:i/>
-        </w:rPr>
-        <w:t>Proceedings of the IASTED International Conference on Parallel and Distributed Computing and Networks</w:t>
-      </w:r>
-      <w:r>
-        <w:rPr>
-          <w:rFonts w:ascii="Calisto MT" w:hAnsi="Calisto MT"/>
-        </w:rPr>
-        <w:t>, pp. 177-184, Innsbruck, Austria, February 17, 2014.</w:t>
-      </w:r>
-    </w:p>
-    <w:p>
-      <w:pPr>
-        <w:pStyle w:val="ListParagraph"/>
-        <w:numPr>
-          <w:ilvl w:val="0"/>
-          <w:numId w:val="18"/>
-        </w:numPr>
-        <w:spacing w:line="276" w:lineRule="auto"/>
-        <w:rPr>
-          <w:rFonts w:ascii="Calisto MT" w:hAnsi="Calisto MT"/>
-        </w:rPr>
-      </w:pPr>
-      <w:r>
-        <w:rPr>
-          <w:rFonts w:ascii="Calisto MT" w:hAnsi="Calisto MT"/>
-        </w:rPr>
-        <w:t xml:space="preserve">Lin Cheng, Hyunsu Cho, Peter Yoon, and Jiajia Zhao. “An Efficient Out-of-Core Implementation of Block Cholesky Decomposition on a Multi-GPU System,” </w:t>
-      </w:r>
-      <w:r>
-        <w:rPr>
-          <w:rFonts w:ascii="Calisto MT" w:hAnsi="Calisto MT"/>
-          <w:i/>
-        </w:rPr>
-        <w:t xml:space="preserve">Proceedings of the </w:t>
-      </w:r>
-      <w:r>
-        <w:rPr>
-          <w:rFonts w:ascii="Calisto MT" w:hAnsi="Calisto MT"/>
-          <w:i/>
-        </w:rPr>
-        <w:t>2</w:t>
-      </w:r>
-      <w:r>
-        <w:rPr>
-          <w:rFonts w:ascii="Calisto MT" w:hAnsi="Calisto MT"/>
-          <w:i/>
-        </w:rPr>
-        <w:t>4th IASTED International Conference on Parallel and Distributed Computing and Systems</w:t>
-      </w:r>
-      <w:r>
-        <w:rPr>
-          <w:rFonts w:ascii="Calisto MT" w:hAnsi="Calisto MT"/>
-        </w:rPr>
-        <w:t>, Las Vegas, NV, November 13, 2012. Best Paper Award.</w:t>
       </w:r>
     </w:p>
     <w:sectPr>
@@ -3149,7 +3176,7 @@
       </w:pPr>
     </w:pPrDefault>
   </w:docDefaults>
-  <w:latentStyles w:defLockedState="0" w:defUIPriority="99" w:defSemiHidden="0" w:defUnhideWhenUsed="0" w:defQFormat="0" w:count="376">
+  <w:latentStyles w:defLockedState="0" w:defUIPriority="99" w:defSemiHidden="0" w:defUnhideWhenUsed="0" w:defQFormat="0" w:count="377">
     <w:lsdException w:name="Normal" w:uiPriority="0" w:qFormat="1"/>
     <w:lsdException w:name="heading 1" w:uiPriority="9" w:qFormat="1"/>
     <w:lsdException w:name="heading 2" w:semiHidden="1" w:uiPriority="9" w:unhideWhenUsed="1" w:qFormat="1"/>
@@ -3521,6 +3548,7 @@
     <w:lsdException w:name="Mention" w:semiHidden="1" w:unhideWhenUsed="1"/>
     <w:lsdException w:name="Smart Hyperlink" w:semiHidden="1" w:unhideWhenUsed="1"/>
     <w:lsdException w:name="Smart Link" w:semiHidden="1" w:unhideWhenUsed="1"/>
+    <w:lsdException w:name="Smart Link Error" w:semiHidden="1" w:unhideWhenUsed="1"/>
   </w:latentStyles>
   <w:style w:type="paragraph" w:default="1" w:styleId="Normal">
     <w:name w:val="Normal"/>
@@ -3979,7 +4007,7 @@
 </file>
 
 <file path=customXml/itemProps1.xml><?xml version="1.0" encoding="utf-8"?>
-<ds:datastoreItem xmlns:ds="http://schemas.openxmlformats.org/officeDocument/2006/customXml" ds:itemID="{4FD068D9-8348-0C41-BF43-5D8073D67729}">
+<ds:datastoreItem xmlns:ds="http://schemas.openxmlformats.org/officeDocument/2006/customXml" ds:itemID="{EA1DA91A-DD2A-5647-95B2-A8B8D35D793E}">
   <ds:schemaRefs>
     <ds:schemaRef ds:uri="http://schemas.openxmlformats.org/officeDocument/2006/bibliography"/>
   </ds:schemaRefs>

</xml_diff>